<commit_message>
feat(form): add separation line.
</commit_message>
<xml_diff>
--- a/word/RINGMeeting_template.docx
+++ b/word/RINGMeeting_template.docx
@@ -166,41 +166,32 @@
         </w:rPr>
         <w:t xml:space="preserve">, </w:t>
       </w:r>
-      <w:proofErr w:type="spellStart"/>
       <w:r>
         <w:rPr>
           <w:rStyle w:val="RINGAffiliationCar"/>
           <w:lang w:val="fr-FR"/>
         </w:rPr>
-        <w:t>GeoRessources</w:t>
-      </w:r>
-      <w:proofErr w:type="spellEnd"/>
+        <w:t>GeoRessources / ENSG, Université de Lorraine / CNRS</w:t>
+      </w:r>
       <w:r>
         <w:rPr>
           <w:rStyle w:val="RINGAffiliationCar"/>
           <w:lang w:val="fr-FR"/>
         </w:rPr>
-        <w:t xml:space="preserve"> / ENSG, Université de Lorraine / CNRS</w:t>
+        <w:t>,</w:t>
       </w:r>
       <w:r>
         <w:rPr>
           <w:rStyle w:val="RINGAffiliationCar"/>
           <w:lang w:val="fr-FR"/>
         </w:rPr>
-        <w:t>,</w:t>
+        <w:t xml:space="preserve"> F-54000 France</w:t>
       </w:r>
       <w:r>
         <w:rPr>
           <w:rStyle w:val="RINGAffiliationCar"/>
           <w:lang w:val="fr-FR"/>
         </w:rPr>
-        <w:t xml:space="preserve"> F-54000 France</w:t>
-      </w:r>
-      <w:r>
-        <w:rPr>
-          <w:rStyle w:val="RINGAffiliationCar"/>
-          <w:lang w:val="fr-FR"/>
-        </w:rPr>
         <w:t>.</w:t>
       </w:r>
     </w:p>
@@ -1213,7 +1204,7 @@
       <w:r>
         <w:rPr>
           <w:noProof/>
-          <w:lang w:eastAsia="en-US"/>
+          <w:lang w:val="fr-FR" w:eastAsia="fr-FR"/>
         </w:rPr>
         <w:drawing>
           <wp:inline distT="0" distB="0" distL="0" distR="0" wp14:anchorId="5D705996" wp14:editId="2F4D64A7">
@@ -1346,7 +1337,12 @@
         <w:pStyle w:val="GocadNormal"/>
       </w:pPr>
       <w:r>
-        <w:t>Figures may be prepared in SVG or AI format or other vector format, but will be best included in Word documents as raster images</w:t>
+        <w:t>Figures may be prepared in SVG or AI format or other vector format, but will be best included in Word documents as raster im</w:t>
+      </w:r>
+      <w:bookmarkStart w:id="1" w:name="_GoBack"/>
+      <w:bookmarkEnd w:id="1"/>
+      <w:r>
+        <w:t>ages</w:t>
       </w:r>
       <w:r>
         <w:t xml:space="preserve"> </w:t>
@@ -1912,7 +1908,7 @@
                 <w:szCs w:val="22"/>
               </w:rPr>
             </w:pPr>
-            <w:bookmarkStart w:id="1" w:name="_Ref37235932"/>
+            <w:bookmarkStart w:id="2" w:name="_Ref37235932"/>
             <w:r>
               <w:rPr>
                 <w:szCs w:val="22"/>
@@ -1962,7 +1958,7 @@
               </w:rPr>
               <w:t>)</w:t>
             </w:r>
-            <w:bookmarkEnd w:id="1"/>
+            <w:bookmarkEnd w:id="2"/>
           </w:p>
         </w:tc>
       </w:tr>
@@ -2783,11 +2779,11 @@
       <w:pPr>
         <w:pStyle w:val="Titre1"/>
       </w:pPr>
-      <w:bookmarkStart w:id="2" w:name="_Ref37265013"/>
+      <w:bookmarkStart w:id="3" w:name="_Ref37265013"/>
       <w:r>
         <w:t>Discussion</w:t>
       </w:r>
-      <w:bookmarkEnd w:id="2"/>
+      <w:bookmarkEnd w:id="3"/>
       <w:r>
         <w:t xml:space="preserve"> </w:t>
       </w:r>
@@ -2941,35 +2937,7 @@
         <w:rPr>
           <w:lang w:eastAsia="en-US"/>
         </w:rPr>
-        <w:t xml:space="preserve"> plugin of SKUA-</w:t>
-      </w:r>
-      <w:proofErr w:type="spellStart"/>
-      <w:r>
-        <w:rPr>
-          <w:lang w:eastAsia="en-US"/>
-        </w:rPr>
-        <w:t>Gocad</w:t>
-      </w:r>
-      <w:proofErr w:type="spellEnd"/>
-      <w:r>
-        <w:rPr>
-          <w:lang w:eastAsia="en-US"/>
-        </w:rPr>
-        <w:t xml:space="preserve"> geomodeling software]. We also acknowledge [Paradigm for the SKUA-</w:t>
-      </w:r>
-      <w:proofErr w:type="spellStart"/>
-      <w:r>
-        <w:rPr>
-          <w:lang w:eastAsia="en-US"/>
-        </w:rPr>
-        <w:t>Gocad</w:t>
-      </w:r>
-      <w:proofErr w:type="spellEnd"/>
-      <w:r>
-        <w:rPr>
-          <w:lang w:eastAsia="en-US"/>
-        </w:rPr>
-        <w:t xml:space="preserve"> Software and development kit | Schlumberger for the Eclipse software | INRIA for the </w:t>
+        <w:t xml:space="preserve"> plugin of SKUA-Gocad geomodeling software]. We also acknowledge [Paradigm for the SKUA-Gocad Software and development kit | Schlumberger for the Eclipse software | INRIA for the </w:t>
       </w:r>
       <w:proofErr w:type="spellStart"/>
       <w:r>
@@ -3515,8 +3483,6 @@
         <w:lastRenderedPageBreak/>
         <w:fldChar w:fldCharType="end"/>
       </w:r>
-      <w:bookmarkStart w:id="3" w:name="_GoBack"/>
-      <w:bookmarkEnd w:id="3"/>
     </w:p>
     <w:sectPr>
       <w:footerReference w:type="default" r:id="rId10"/>
@@ -3555,8 +3521,107 @@
 <w:ftr xmlns:wpc="http://schemas.microsoft.com/office/word/2010/wordprocessingCanvas" xmlns:mc="http://schemas.openxmlformats.org/markup-compatibility/2006" xmlns:o="urn:schemas-microsoft-com:office:office" xmlns:r="http://schemas.openxmlformats.org/officeDocument/2006/relationships" xmlns:m="http://schemas.openxmlformats.org/officeDocument/2006/math" xmlns:v="urn:schemas-microsoft-com:vml" xmlns:wp14="http://schemas.microsoft.com/office/word/2010/wordprocessingDrawing" xmlns:wp="http://schemas.openxmlformats.org/drawingml/2006/wordprocessingDrawing" xmlns:w10="urn:schemas-microsoft-com:office:word" xmlns:w="http://schemas.openxmlformats.org/wordprocessingml/2006/main" xmlns:w14="http://schemas.microsoft.com/office/word/2010/wordml" xmlns:w15="http://schemas.microsoft.com/office/word/2012/wordml" xmlns:wpg="http://schemas.microsoft.com/office/word/2010/wordprocessingGroup" xmlns:wpi="http://schemas.microsoft.com/office/word/2010/wordprocessingInk" xmlns:wne="http://schemas.microsoft.com/office/word/2006/wordml" xmlns:wps="http://schemas.microsoft.com/office/word/2010/wordprocessingShape" mc:Ignorable="w14 w15 wp14">
   <w:p>
     <w:pPr>
-      <w:pStyle w:val="Pieddepage"/>
+      <w:spacing w:line="259" w:lineRule="auto"/>
+      <w:ind w:firstLine="0"/>
+      <w:jc w:val="left"/>
     </w:pPr>
+    <w:r>
+      <w:rPr>
+        <w:rFonts w:eastAsia="Calibri"/>
+        <w:noProof/>
+      </w:rPr>
+      <mc:AlternateContent>
+        <mc:Choice Requires="wpg">
+          <w:drawing>
+            <wp:anchor distT="0" distB="0" distL="114300" distR="114300" simplePos="0" relativeHeight="251659264" behindDoc="0" locked="0" layoutInCell="1" allowOverlap="1" wp14:anchorId="5FBC2E13" wp14:editId="51407FAB">
+              <wp:simplePos x="0" y="0"/>
+              <wp:positionH relativeFrom="page">
+                <wp:posOffset>720001</wp:posOffset>
+              </wp:positionH>
+              <wp:positionV relativeFrom="page">
+                <wp:posOffset>10011804</wp:posOffset>
+              </wp:positionV>
+              <wp:extent cx="6128106" cy="6325"/>
+              <wp:effectExtent l="0" t="0" r="0" b="0"/>
+              <wp:wrapSquare wrapText="bothSides"/>
+              <wp:docPr id="13021" name="Group 13021"/>
+              <wp:cNvGraphicFramePr/>
+              <a:graphic xmlns:a="http://schemas.openxmlformats.org/drawingml/2006/main">
+                <a:graphicData uri="http://schemas.microsoft.com/office/word/2010/wordprocessingGroup">
+                  <wpg:wgp>
+                    <wpg:cNvGrpSpPr/>
+                    <wpg:grpSpPr>
+                      <a:xfrm>
+                        <a:off x="0" y="0"/>
+                        <a:ext cx="6128106" cy="6325"/>
+                        <a:chOff x="0" y="0"/>
+                        <a:chExt cx="6128106" cy="6325"/>
+                      </a:xfrm>
+                    </wpg:grpSpPr>
+                    <wps:wsp>
+                      <wps:cNvPr id="13022" name="Shape 13022"/>
+                      <wps:cNvSpPr/>
+                      <wps:spPr>
+                        <a:xfrm>
+                          <a:off x="0" y="0"/>
+                          <a:ext cx="6128106" cy="0"/>
+                        </a:xfrm>
+                        <a:custGeom>
+                          <a:avLst/>
+                          <a:gdLst/>
+                          <a:ahLst/>
+                          <a:cxnLst/>
+                          <a:rect l="0" t="0" r="0" b="0"/>
+                          <a:pathLst>
+                            <a:path w="6128106">
+                              <a:moveTo>
+                                <a:pt x="0" y="0"/>
+                              </a:moveTo>
+                              <a:lnTo>
+                                <a:pt x="6128106" y="0"/>
+                              </a:lnTo>
+                            </a:path>
+                          </a:pathLst>
+                        </a:custGeom>
+                        <a:ln w="6325" cap="flat">
+                          <a:miter lim="127000"/>
+                        </a:ln>
+                      </wps:spPr>
+                      <wps:style>
+                        <a:lnRef idx="1">
+                          <a:srgbClr val="000000"/>
+                        </a:lnRef>
+                        <a:fillRef idx="0">
+                          <a:srgbClr val="000000">
+                            <a:alpha val="0"/>
+                          </a:srgbClr>
+                        </a:fillRef>
+                        <a:effectRef idx="0">
+                          <a:scrgbClr r="0" g="0" b="0"/>
+                        </a:effectRef>
+                        <a:fontRef idx="none"/>
+                      </wps:style>
+                      <wps:bodyPr/>
+                    </wps:wsp>
+                  </wpg:wgp>
+                </a:graphicData>
+              </a:graphic>
+            </wp:anchor>
+          </w:drawing>
+        </mc:Choice>
+        <mc:Fallback>
+          <w:pict>
+            <v:group w14:anchorId="5C5D0113" id="Group 13021" o:spid="_x0000_s1026" style="position:absolute;margin-left:56.7pt;margin-top:788.35pt;width:482.55pt;height:.5pt;z-index:251659264;mso-position-horizontal-relative:page;mso-position-vertical-relative:page" coordsize="61281,63" o:gfxdata="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">
+              <v:shape id="Shape 13022" o:spid="_x0000_s1027" style="position:absolute;width:61281;height:0;visibility:visible;mso-wrap-style:square;v-text-anchor:top" coordsize="6128106,0" o:gfxdata="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" path="m,l6128106,e" filled="f" strokeweight=".17569mm">
+                <v:stroke miterlimit="83231f" joinstyle="miter"/>
+                <v:path arrowok="t" textboxrect="0,0,6128106,0"/>
+              </v:shape>
+              <w10:wrap type="square" anchorx="page" anchory="page"/>
+            </v:group>
+          </w:pict>
+        </mc:Fallback>
+      </mc:AlternateContent>
+    </w:r>
     <w:r>
       <w:t>My (short) Title (less than 40 characters)</w:t>
     </w:r>
@@ -3566,7 +3631,9 @@
   </w:p>
   <w:p>
     <w:pPr>
-      <w:pStyle w:val="Pieddepage"/>
+      <w:spacing w:line="259" w:lineRule="auto"/>
+      <w:ind w:firstLine="0"/>
+      <w:jc w:val="left"/>
     </w:pPr>
     <w:r>
       <w:t>My Name et al. (less than 40 characters)</w:t>
@@ -5600,7 +5667,7 @@
 </file>
 
 <file path=customXml/itemProps1.xml><?xml version="1.0" encoding="utf-8"?>
-<ds:datastoreItem xmlns:ds="http://schemas.openxmlformats.org/officeDocument/2006/customXml" ds:itemID="{B6F853BF-45ED-42A4-A31F-00D1A58D8419}">
+<ds:datastoreItem xmlns:ds="http://schemas.openxmlformats.org/officeDocument/2006/customXml" ds:itemID="{8677AB1A-569C-4364-B0B3-653D08486A57}">
   <ds:schemaRefs>
     <ds:schemaRef ds:uri="http://schemas.openxmlformats.org/officeDocument/2006/bibliography"/>
   </ds:schemaRefs>

</xml_diff>

<commit_message>
Updated the acknowledgements to cite AspenTech instead of Paradigm / Emerson.
</commit_message>
<xml_diff>
--- a/word/RINGMeeting_template.docx
+++ b/word/RINGMeeting_template.docx
@@ -1,6 +1,6 @@
 
 <file path=word/document.xml><?xml version="1.0" encoding="utf-8"?>
-<w:document xmlns:wpc="http://schemas.microsoft.com/office/word/2010/wordprocessingCanvas" xmlns:mc="http://schemas.openxmlformats.org/markup-compatibility/2006" xmlns:o="urn:schemas-microsoft-com:office:office" xmlns:r="http://schemas.openxmlformats.org/officeDocument/2006/relationships" xmlns:m="http://schemas.openxmlformats.org/officeDocument/2006/math" xmlns:v="urn:schemas-microsoft-com:vml" xmlns:wp14="http://schemas.microsoft.com/office/word/2010/wordprocessingDrawing" xmlns:wp="http://schemas.openxmlformats.org/drawingml/2006/wordprocessingDrawing" xmlns:w10="urn:schemas-microsoft-com:office:word" xmlns:w="http://schemas.openxmlformats.org/wordprocessingml/2006/main" xmlns:w14="http://schemas.microsoft.com/office/word/2010/wordml" xmlns:w15="http://schemas.microsoft.com/office/word/2012/wordml" xmlns:wpg="http://schemas.microsoft.com/office/word/2010/wordprocessingGroup" xmlns:wpi="http://schemas.microsoft.com/office/word/2010/wordprocessingInk" xmlns:wne="http://schemas.microsoft.com/office/word/2006/wordml" xmlns:wps="http://schemas.microsoft.com/office/word/2010/wordprocessingShape" mc:Ignorable="w14 w15 wp14">
+<w:document xmlns:wpc="http://schemas.microsoft.com/office/word/2010/wordprocessingCanvas" xmlns:cx="http://schemas.microsoft.com/office/drawing/2014/chartex" xmlns:cx1="http://schemas.microsoft.com/office/drawing/2015/9/8/chartex" xmlns:cx2="http://schemas.microsoft.com/office/drawing/2015/10/21/chartex" xmlns:cx3="http://schemas.microsoft.com/office/drawing/2016/5/9/chartex" xmlns:cx4="http://schemas.microsoft.com/office/drawing/2016/5/10/chartex" xmlns:cx5="http://schemas.microsoft.com/office/drawing/2016/5/11/chartex" xmlns:cx6="http://schemas.microsoft.com/office/drawing/2016/5/12/chartex" xmlns:cx7="http://schemas.microsoft.com/office/drawing/2016/5/13/chartex" xmlns:cx8="http://schemas.microsoft.com/office/drawing/2016/5/14/chartex" xmlns:mc="http://schemas.openxmlformats.org/markup-compatibility/2006" xmlns:aink="http://schemas.microsoft.com/office/drawing/2016/ink" xmlns:am3d="http://schemas.microsoft.com/office/drawing/2017/model3d" xmlns:o="urn:schemas-microsoft-com:office:office" xmlns:oel="http://schemas.microsoft.com/office/2019/extlst" xmlns:r="http://schemas.openxmlformats.org/officeDocument/2006/relationships" xmlns:m="http://schemas.openxmlformats.org/officeDocument/2006/math" xmlns:v="urn:schemas-microsoft-com:vml" xmlns:wp14="http://schemas.microsoft.com/office/word/2010/wordprocessingDrawing" xmlns:wp="http://schemas.openxmlformats.org/drawingml/2006/wordprocessingDrawing" xmlns:w10="urn:schemas-microsoft-com:office:word" xmlns:w="http://schemas.openxmlformats.org/wordprocessingml/2006/main" xmlns:w14="http://schemas.microsoft.com/office/word/2010/wordml" xmlns:w15="http://schemas.microsoft.com/office/word/2012/wordml" xmlns:w16cex="http://schemas.microsoft.com/office/word/2018/wordml/cex" xmlns:w16cid="http://schemas.microsoft.com/office/word/2016/wordml/cid" xmlns:w16="http://schemas.microsoft.com/office/word/2018/wordml" xmlns:w16sdtdh="http://schemas.microsoft.com/office/word/2020/wordml/sdtdatahash" xmlns:w16se="http://schemas.microsoft.com/office/word/2015/wordml/symex" xmlns:wpg="http://schemas.microsoft.com/office/word/2010/wordprocessingGroup" xmlns:wpi="http://schemas.microsoft.com/office/word/2010/wordprocessingInk" xmlns:wne="http://schemas.microsoft.com/office/word/2006/wordml" xmlns:wps="http://schemas.microsoft.com/office/word/2010/wordprocessingShape" mc:Ignorable="w14 w15 w16se w16cid w16 w16cex w16sdtdh wp14">
   <w:background w:color="FFFFFF"/>
   <w:body>
     <w:p>
@@ -54,13 +54,8 @@
       <w:pPr>
         <w:pStyle w:val="RINGAuthor"/>
       </w:pPr>
-      <w:proofErr w:type="spellStart"/>
-      <w:r>
-        <w:t>FirstNameA</w:t>
-      </w:r>
-      <w:proofErr w:type="spellEnd"/>
-      <w:r>
-        <w:t xml:space="preserve"> LastNameA</w:t>
+      <w:r>
+        <w:t>FirstNameA LastNameA</w:t>
       </w:r>
       <w:r>
         <w:rPr>
@@ -69,16 +64,11 @@
         <w:t>1</w:t>
       </w:r>
       <w:r>
-        <w:t xml:space="preserve">, </w:t>
-      </w:r>
-      <w:proofErr w:type="spellStart"/>
-      <w:r>
-        <w:t>FirstName</w:t>
+        <w:t>, FirstName</w:t>
       </w:r>
       <w:r>
         <w:t>B</w:t>
       </w:r>
-      <w:proofErr w:type="spellEnd"/>
       <w:r>
         <w:t xml:space="preserve"> LastName</w:t>
       </w:r>
@@ -92,16 +82,11 @@
         <w:t>2</w:t>
       </w:r>
       <w:r>
-        <w:t xml:space="preserve"> and </w:t>
-      </w:r>
-      <w:proofErr w:type="spellStart"/>
-      <w:r>
-        <w:t>FirstName</w:t>
+        <w:t xml:space="preserve"> and FirstName</w:t>
       </w:r>
       <w:r>
         <w:t>C</w:t>
       </w:r>
-      <w:proofErr w:type="spellEnd"/>
       <w:r>
         <w:t xml:space="preserve"> LastName</w:t>
       </w:r>
@@ -112,16 +97,8 @@
         <w:rPr>
           <w:vertAlign w:val="superscript"/>
         </w:rPr>
-        <w:t>1</w:t>
-      </w:r>
-      <w:proofErr w:type="gramStart"/>
-      <w:r>
-        <w:rPr>
-          <w:vertAlign w:val="superscript"/>
-        </w:rPr>
-        <w:t>,2</w:t>
-      </w:r>
-      <w:proofErr w:type="gramEnd"/>
+        <w:t>1,2</w:t>
+      </w:r>
     </w:p>
     <w:p>
       <w:pPr>
@@ -166,41 +143,32 @@
         </w:rPr>
         <w:t xml:space="preserve">, </w:t>
       </w:r>
-      <w:proofErr w:type="spellStart"/>
       <w:r>
         <w:rPr>
           <w:rStyle w:val="RINGAffiliationCar"/>
           <w:lang w:val="fr-FR"/>
         </w:rPr>
-        <w:t>GeoRessources</w:t>
-      </w:r>
-      <w:proofErr w:type="spellEnd"/>
+        <w:t>GeoRessources / ENSG, Université de Lorraine / CNRS</w:t>
+      </w:r>
       <w:r>
         <w:rPr>
           <w:rStyle w:val="RINGAffiliationCar"/>
           <w:lang w:val="fr-FR"/>
         </w:rPr>
-        <w:t xml:space="preserve"> / ENSG, Université de Lorraine / CNRS</w:t>
+        <w:t>,</w:t>
       </w:r>
       <w:r>
         <w:rPr>
           <w:rStyle w:val="RINGAffiliationCar"/>
           <w:lang w:val="fr-FR"/>
         </w:rPr>
-        <w:t>,</w:t>
+        <w:t xml:space="preserve"> F-54000 France</w:t>
       </w:r>
       <w:r>
         <w:rPr>
           <w:rStyle w:val="RINGAffiliationCar"/>
           <w:lang w:val="fr-FR"/>
         </w:rPr>
-        <w:t xml:space="preserve"> F-54000 France</w:t>
-      </w:r>
-      <w:r>
-        <w:rPr>
-          <w:rStyle w:val="RINGAffiliationCar"/>
-          <w:lang w:val="fr-FR"/>
-        </w:rPr>
         <w:t>.</w:t>
       </w:r>
     </w:p>
@@ -575,15 +543,7 @@
         <w:t xml:space="preserve"> </w:t>
       </w:r>
       <w:r>
-        <w:t xml:space="preserve">and the additional ‘abstract </w:t>
-      </w:r>
-      <w:proofErr w:type="spellStart"/>
-      <w:r>
-        <w:t>rescrutinized</w:t>
-      </w:r>
-      <w:proofErr w:type="spellEnd"/>
-      <w:r>
-        <w:t>’</w:t>
+        <w:t>and the additional ‘abstract rescrutinized’</w:t>
       </w:r>
       <w:r>
         <w:t xml:space="preserve"> </w:t>
@@ -1013,16 +973,8 @@
         <w:rPr>
           <w:smallCaps/>
         </w:rPr>
-        <w:t xml:space="preserve"> </w:t>
-      </w:r>
-      <w:proofErr w:type="spellStart"/>
-      <w:r>
-        <w:rPr>
-          <w:smallCaps/>
-        </w:rPr>
-        <w:t>Rainaud</w:t>
-      </w:r>
-      <w:proofErr w:type="spellEnd"/>
+        <w:t xml:space="preserve"> Rainaud</w:t>
+      </w:r>
       <w:r>
         <w:t xml:space="preserve"> </w:t>
       </w:r>
@@ -1364,15 +1316,7 @@
         <w:t>JPEG</w:t>
       </w:r>
       <w:r>
-        <w:t xml:space="preserve"> (</w:t>
-      </w:r>
-      <w:proofErr w:type="spellStart"/>
-      <w:r>
-        <w:t>lossy</w:t>
-      </w:r>
-      <w:proofErr w:type="spellEnd"/>
-      <w:r>
-        <w:t xml:space="preserve">) formats </w:t>
+        <w:t xml:space="preserve"> (lossy) formats </w:t>
       </w:r>
       <w:r>
         <w:t>(</w:t>
@@ -2118,13 +2062,8 @@
         </m:r>
       </m:oMath>
       <w:r>
-        <w:t xml:space="preserve"> to the </w:t>
-      </w:r>
-      <w:proofErr w:type="gramStart"/>
-      <w:r>
-        <w:t xml:space="preserve">data </w:t>
-      </w:r>
-      <w:proofErr w:type="gramEnd"/>
+        <w:t xml:space="preserve"> to the data </w:t>
+      </w:r>
       <m:oMath>
         <m:r>
           <m:rPr>
@@ -2389,16 +2328,8 @@
         <w:rPr>
           <w:rStyle w:val="EqStyleCar"/>
         </w:rPr>
-        <w:t xml:space="preserve">into the posterior </w:t>
-      </w:r>
-      <w:proofErr w:type="gramStart"/>
-      <w:r>
-        <w:rPr>
-          <w:rStyle w:val="EqStyleCar"/>
-        </w:rPr>
-        <w:t xml:space="preserve">distribution </w:t>
-      </w:r>
-      <w:proofErr w:type="gramEnd"/>
+        <w:t xml:space="preserve">into the posterior distribution </w:t>
+      </w:r>
       <m:oMath>
         <m:r>
           <w:rPr>
@@ -2913,77 +2844,19 @@
         <w:rPr>
           <w:lang w:eastAsia="en-US"/>
         </w:rPr>
-        <w:t xml:space="preserve">) at </w:t>
-      </w:r>
-      <w:proofErr w:type="spellStart"/>
+        <w:t>) at Université de Lorraine. We would like to thank for their support [the industrial and academic sponsors of the RING-GOCAD Consortium managed by ASGA | other sponsors]. The authors would also like to thank [people] for [...] and [organizations] for providing the data used in this study. The software corresponding to this paper is available as [software name | the GoNURBS plugin of SKUA-Gocad geomodeling software]. We also acknowledge [</w:t>
+      </w:r>
       <w:r>
         <w:rPr>
           <w:lang w:eastAsia="en-US"/>
         </w:rPr>
-        <w:t>Université</w:t>
-      </w:r>
-      <w:proofErr w:type="spellEnd"/>
+        <w:t>AspenTech</w:t>
+      </w:r>
       <w:r>
         <w:rPr>
           <w:lang w:eastAsia="en-US"/>
         </w:rPr>
-        <w:t xml:space="preserve"> de Lorraine. We would like to thank for their support [the industrial and academic sponsors of the RING-GOCAD Consortium managed by ASGA | other sponsors]. The authors would also like to thank [people] for [...] and [organizations] for providing the data used in this study. The software corresponding to this paper is available as [software name | the </w:t>
-      </w:r>
-      <w:proofErr w:type="spellStart"/>
-      <w:r>
-        <w:rPr>
-          <w:lang w:eastAsia="en-US"/>
-        </w:rPr>
-        <w:t>GoNURBS</w:t>
-      </w:r>
-      <w:proofErr w:type="spellEnd"/>
-      <w:r>
-        <w:rPr>
-          <w:lang w:eastAsia="en-US"/>
-        </w:rPr>
-        <w:t xml:space="preserve"> plugin of SKUA-</w:t>
-      </w:r>
-      <w:proofErr w:type="spellStart"/>
-      <w:r>
-        <w:rPr>
-          <w:lang w:eastAsia="en-US"/>
-        </w:rPr>
-        <w:t>Gocad</w:t>
-      </w:r>
-      <w:proofErr w:type="spellEnd"/>
-      <w:r>
-        <w:rPr>
-          <w:lang w:eastAsia="en-US"/>
-        </w:rPr>
-        <w:t xml:space="preserve"> geomodeling software]. We also acknowledge [Paradigm for the SKUA-</w:t>
-      </w:r>
-      <w:proofErr w:type="spellStart"/>
-      <w:r>
-        <w:rPr>
-          <w:lang w:eastAsia="en-US"/>
-        </w:rPr>
-        <w:t>Gocad</w:t>
-      </w:r>
-      <w:proofErr w:type="spellEnd"/>
-      <w:r>
-        <w:rPr>
-          <w:lang w:eastAsia="en-US"/>
-        </w:rPr>
-        <w:t xml:space="preserve"> Software and development kit | Schlumberger for the Eclipse software | INRIA for the </w:t>
-      </w:r>
-      <w:proofErr w:type="spellStart"/>
-      <w:r>
-        <w:rPr>
-          <w:lang w:eastAsia="en-US"/>
-        </w:rPr>
-        <w:t>Geogram</w:t>
-      </w:r>
-      <w:proofErr w:type="spellEnd"/>
-      <w:r>
-        <w:rPr>
-          <w:lang w:eastAsia="en-US"/>
-        </w:rPr>
-        <w:t xml:space="preserve"> library | any other professional software used].</w:t>
+        <w:t xml:space="preserve"> for the SKUA-Gocad Software and development kit | Schlumberger for the Eclipse software | INRIA for the Geogram library | any other professional software used].</w:t>
       </w:r>
       <w:r>
         <w:rPr>
@@ -3515,8 +3388,6 @@
         <w:lastRenderedPageBreak/>
         <w:fldChar w:fldCharType="end"/>
       </w:r>
-      <w:bookmarkStart w:id="3" w:name="_GoBack"/>
-      <w:bookmarkEnd w:id="3"/>
     </w:p>
     <w:sectPr>
       <w:footerReference w:type="default" r:id="rId10"/>
@@ -3533,7 +3404,7 @@
 </file>
 
 <file path=word/endnotes.xml><?xml version="1.0" encoding="utf-8"?>
-<w:endnotes xmlns:wpc="http://schemas.microsoft.com/office/word/2010/wordprocessingCanvas" xmlns:mc="http://schemas.openxmlformats.org/markup-compatibility/2006" xmlns:o="urn:schemas-microsoft-com:office:office" xmlns:r="http://schemas.openxmlformats.org/officeDocument/2006/relationships" xmlns:m="http://schemas.openxmlformats.org/officeDocument/2006/math" xmlns:v="urn:schemas-microsoft-com:vml" xmlns:wp14="http://schemas.microsoft.com/office/word/2010/wordprocessingDrawing" xmlns:wp="http://schemas.openxmlformats.org/drawingml/2006/wordprocessingDrawing" xmlns:w10="urn:schemas-microsoft-com:office:word" xmlns:w="http://schemas.openxmlformats.org/wordprocessingml/2006/main" xmlns:w14="http://schemas.microsoft.com/office/word/2010/wordml" xmlns:w15="http://schemas.microsoft.com/office/word/2012/wordml" xmlns:wpg="http://schemas.microsoft.com/office/word/2010/wordprocessingGroup" xmlns:wpi="http://schemas.microsoft.com/office/word/2010/wordprocessingInk" xmlns:wne="http://schemas.microsoft.com/office/word/2006/wordml" xmlns:wps="http://schemas.microsoft.com/office/word/2010/wordprocessingShape" mc:Ignorable="w14 w15 wp14">
+<w:endnotes xmlns:wpc="http://schemas.microsoft.com/office/word/2010/wordprocessingCanvas" xmlns:cx="http://schemas.microsoft.com/office/drawing/2014/chartex" xmlns:cx1="http://schemas.microsoft.com/office/drawing/2015/9/8/chartex" xmlns:cx2="http://schemas.microsoft.com/office/drawing/2015/10/21/chartex" xmlns:cx3="http://schemas.microsoft.com/office/drawing/2016/5/9/chartex" xmlns:cx4="http://schemas.microsoft.com/office/drawing/2016/5/10/chartex" xmlns:cx5="http://schemas.microsoft.com/office/drawing/2016/5/11/chartex" xmlns:cx6="http://schemas.microsoft.com/office/drawing/2016/5/12/chartex" xmlns:cx7="http://schemas.microsoft.com/office/drawing/2016/5/13/chartex" xmlns:cx8="http://schemas.microsoft.com/office/drawing/2016/5/14/chartex" xmlns:mc="http://schemas.openxmlformats.org/markup-compatibility/2006" xmlns:aink="http://schemas.microsoft.com/office/drawing/2016/ink" xmlns:am3d="http://schemas.microsoft.com/office/drawing/2017/model3d" xmlns:o="urn:schemas-microsoft-com:office:office" xmlns:oel="http://schemas.microsoft.com/office/2019/extlst" xmlns:r="http://schemas.openxmlformats.org/officeDocument/2006/relationships" xmlns:m="http://schemas.openxmlformats.org/officeDocument/2006/math" xmlns:v="urn:schemas-microsoft-com:vml" xmlns:wp14="http://schemas.microsoft.com/office/word/2010/wordprocessingDrawing" xmlns:wp="http://schemas.openxmlformats.org/drawingml/2006/wordprocessingDrawing" xmlns:w10="urn:schemas-microsoft-com:office:word" xmlns:w="http://schemas.openxmlformats.org/wordprocessingml/2006/main" xmlns:w14="http://schemas.microsoft.com/office/word/2010/wordml" xmlns:w15="http://schemas.microsoft.com/office/word/2012/wordml" xmlns:w16cex="http://schemas.microsoft.com/office/word/2018/wordml/cex" xmlns:w16cid="http://schemas.microsoft.com/office/word/2016/wordml/cid" xmlns:w16="http://schemas.microsoft.com/office/word/2018/wordml" xmlns:w16sdtdh="http://schemas.microsoft.com/office/word/2020/wordml/sdtdatahash" xmlns:w16se="http://schemas.microsoft.com/office/word/2015/wordml/symex" xmlns:wpg="http://schemas.microsoft.com/office/word/2010/wordprocessingGroup" xmlns:wpi="http://schemas.microsoft.com/office/word/2010/wordprocessingInk" xmlns:wne="http://schemas.microsoft.com/office/word/2006/wordml" xmlns:wps="http://schemas.microsoft.com/office/word/2010/wordprocessingShape" mc:Ignorable="w14 w15 w16se w16cid w16 w16cex w16sdtdh wp14">
   <w:endnote w:type="separator" w:id="-1">
     <w:p>
       <w:r>
@@ -3552,7 +3423,7 @@
 </file>
 
 <file path=word/footer1.xml><?xml version="1.0" encoding="utf-8"?>
-<w:ftr xmlns:wpc="http://schemas.microsoft.com/office/word/2010/wordprocessingCanvas" xmlns:mc="http://schemas.openxmlformats.org/markup-compatibility/2006" xmlns:o="urn:schemas-microsoft-com:office:office" xmlns:r="http://schemas.openxmlformats.org/officeDocument/2006/relationships" xmlns:m="http://schemas.openxmlformats.org/officeDocument/2006/math" xmlns:v="urn:schemas-microsoft-com:vml" xmlns:wp14="http://schemas.microsoft.com/office/word/2010/wordprocessingDrawing" xmlns:wp="http://schemas.openxmlformats.org/drawingml/2006/wordprocessingDrawing" xmlns:w10="urn:schemas-microsoft-com:office:word" xmlns:w="http://schemas.openxmlformats.org/wordprocessingml/2006/main" xmlns:w14="http://schemas.microsoft.com/office/word/2010/wordml" xmlns:w15="http://schemas.microsoft.com/office/word/2012/wordml" xmlns:wpg="http://schemas.microsoft.com/office/word/2010/wordprocessingGroup" xmlns:wpi="http://schemas.microsoft.com/office/word/2010/wordprocessingInk" xmlns:wne="http://schemas.microsoft.com/office/word/2006/wordml" xmlns:wps="http://schemas.microsoft.com/office/word/2010/wordprocessingShape" mc:Ignorable="w14 w15 wp14">
+<w:ftr xmlns:wpc="http://schemas.microsoft.com/office/word/2010/wordprocessingCanvas" xmlns:cx="http://schemas.microsoft.com/office/drawing/2014/chartex" xmlns:cx1="http://schemas.microsoft.com/office/drawing/2015/9/8/chartex" xmlns:cx2="http://schemas.microsoft.com/office/drawing/2015/10/21/chartex" xmlns:cx3="http://schemas.microsoft.com/office/drawing/2016/5/9/chartex" xmlns:cx4="http://schemas.microsoft.com/office/drawing/2016/5/10/chartex" xmlns:cx5="http://schemas.microsoft.com/office/drawing/2016/5/11/chartex" xmlns:cx6="http://schemas.microsoft.com/office/drawing/2016/5/12/chartex" xmlns:cx7="http://schemas.microsoft.com/office/drawing/2016/5/13/chartex" xmlns:cx8="http://schemas.microsoft.com/office/drawing/2016/5/14/chartex" xmlns:mc="http://schemas.openxmlformats.org/markup-compatibility/2006" xmlns:aink="http://schemas.microsoft.com/office/drawing/2016/ink" xmlns:am3d="http://schemas.microsoft.com/office/drawing/2017/model3d" xmlns:o="urn:schemas-microsoft-com:office:office" xmlns:oel="http://schemas.microsoft.com/office/2019/extlst" xmlns:r="http://schemas.openxmlformats.org/officeDocument/2006/relationships" xmlns:m="http://schemas.openxmlformats.org/officeDocument/2006/math" xmlns:v="urn:schemas-microsoft-com:vml" xmlns:wp14="http://schemas.microsoft.com/office/word/2010/wordprocessingDrawing" xmlns:wp="http://schemas.openxmlformats.org/drawingml/2006/wordprocessingDrawing" xmlns:w10="urn:schemas-microsoft-com:office:word" xmlns:w="http://schemas.openxmlformats.org/wordprocessingml/2006/main" xmlns:w14="http://schemas.microsoft.com/office/word/2010/wordml" xmlns:w15="http://schemas.microsoft.com/office/word/2012/wordml" xmlns:w16cex="http://schemas.microsoft.com/office/word/2018/wordml/cex" xmlns:w16cid="http://schemas.microsoft.com/office/word/2016/wordml/cid" xmlns:w16="http://schemas.microsoft.com/office/word/2018/wordml" xmlns:w16sdtdh="http://schemas.microsoft.com/office/word/2020/wordml/sdtdatahash" xmlns:w16se="http://schemas.microsoft.com/office/word/2015/wordml/symex" xmlns:wpg="http://schemas.microsoft.com/office/word/2010/wordprocessingGroup" xmlns:wpi="http://schemas.microsoft.com/office/word/2010/wordprocessingInk" xmlns:wne="http://schemas.microsoft.com/office/word/2006/wordml" xmlns:wps="http://schemas.microsoft.com/office/word/2010/wordprocessingShape" mc:Ignorable="w14 w15 w16se w16cid w16 w16cex w16sdtdh wp14">
   <w:p>
     <w:pPr>
       <w:pStyle w:val="Pieddepage"/>
@@ -3576,7 +3447,7 @@
 </file>
 
 <file path=word/footer2.xml><?xml version="1.0" encoding="utf-8"?>
-<w:ftr xmlns:wpc="http://schemas.microsoft.com/office/word/2010/wordprocessingCanvas" xmlns:mc="http://schemas.openxmlformats.org/markup-compatibility/2006" xmlns:o="urn:schemas-microsoft-com:office:office" xmlns:r="http://schemas.openxmlformats.org/officeDocument/2006/relationships" xmlns:m="http://schemas.openxmlformats.org/officeDocument/2006/math" xmlns:v="urn:schemas-microsoft-com:vml" xmlns:wp14="http://schemas.microsoft.com/office/word/2010/wordprocessingDrawing" xmlns:wp="http://schemas.openxmlformats.org/drawingml/2006/wordprocessingDrawing" xmlns:w10="urn:schemas-microsoft-com:office:word" xmlns:w="http://schemas.openxmlformats.org/wordprocessingml/2006/main" xmlns:w14="http://schemas.microsoft.com/office/word/2010/wordml" xmlns:w15="http://schemas.microsoft.com/office/word/2012/wordml" xmlns:wpg="http://schemas.microsoft.com/office/word/2010/wordprocessingGroup" xmlns:wpi="http://schemas.microsoft.com/office/word/2010/wordprocessingInk" xmlns:wne="http://schemas.microsoft.com/office/word/2006/wordml" xmlns:wps="http://schemas.microsoft.com/office/word/2010/wordprocessingShape" mc:Ignorable="w14 w15 wp14">
+<w:ftr xmlns:wpc="http://schemas.microsoft.com/office/word/2010/wordprocessingCanvas" xmlns:cx="http://schemas.microsoft.com/office/drawing/2014/chartex" xmlns:cx1="http://schemas.microsoft.com/office/drawing/2015/9/8/chartex" xmlns:cx2="http://schemas.microsoft.com/office/drawing/2015/10/21/chartex" xmlns:cx3="http://schemas.microsoft.com/office/drawing/2016/5/9/chartex" xmlns:cx4="http://schemas.microsoft.com/office/drawing/2016/5/10/chartex" xmlns:cx5="http://schemas.microsoft.com/office/drawing/2016/5/11/chartex" xmlns:cx6="http://schemas.microsoft.com/office/drawing/2016/5/12/chartex" xmlns:cx7="http://schemas.microsoft.com/office/drawing/2016/5/13/chartex" xmlns:cx8="http://schemas.microsoft.com/office/drawing/2016/5/14/chartex" xmlns:mc="http://schemas.openxmlformats.org/markup-compatibility/2006" xmlns:aink="http://schemas.microsoft.com/office/drawing/2016/ink" xmlns:am3d="http://schemas.microsoft.com/office/drawing/2017/model3d" xmlns:o="urn:schemas-microsoft-com:office:office" xmlns:oel="http://schemas.microsoft.com/office/2019/extlst" xmlns:r="http://schemas.openxmlformats.org/officeDocument/2006/relationships" xmlns:m="http://schemas.openxmlformats.org/officeDocument/2006/math" xmlns:v="urn:schemas-microsoft-com:vml" xmlns:wp14="http://schemas.microsoft.com/office/word/2010/wordprocessingDrawing" xmlns:wp="http://schemas.openxmlformats.org/drawingml/2006/wordprocessingDrawing" xmlns:w10="urn:schemas-microsoft-com:office:word" xmlns:w="http://schemas.openxmlformats.org/wordprocessingml/2006/main" xmlns:w14="http://schemas.microsoft.com/office/word/2010/wordml" xmlns:w15="http://schemas.microsoft.com/office/word/2012/wordml" xmlns:w16cex="http://schemas.microsoft.com/office/word/2018/wordml/cex" xmlns:w16cid="http://schemas.microsoft.com/office/word/2016/wordml/cid" xmlns:w16="http://schemas.microsoft.com/office/word/2018/wordml" xmlns:w16sdtdh="http://schemas.microsoft.com/office/word/2020/wordml/sdtdatahash" xmlns:w16se="http://schemas.microsoft.com/office/word/2015/wordml/symex" xmlns:wpg="http://schemas.microsoft.com/office/word/2010/wordprocessingGroup" xmlns:wpi="http://schemas.microsoft.com/office/word/2010/wordprocessingInk" xmlns:wne="http://schemas.microsoft.com/office/word/2006/wordml" xmlns:wps="http://schemas.microsoft.com/office/word/2010/wordprocessingShape" mc:Ignorable="w14 w15 w16se w16cid w16 w16cex w16sdtdh wp14">
   <w:p>
     <w:pPr>
       <w:pStyle w:val="Pieddepage"/>
@@ -3587,7 +3458,7 @@
 </file>
 
 <file path=word/footnotes.xml><?xml version="1.0" encoding="utf-8"?>
-<w:footnotes xmlns:wpc="http://schemas.microsoft.com/office/word/2010/wordprocessingCanvas" xmlns:mc="http://schemas.openxmlformats.org/markup-compatibility/2006" xmlns:o="urn:schemas-microsoft-com:office:office" xmlns:r="http://schemas.openxmlformats.org/officeDocument/2006/relationships" xmlns:m="http://schemas.openxmlformats.org/officeDocument/2006/math" xmlns:v="urn:schemas-microsoft-com:vml" xmlns:wp14="http://schemas.microsoft.com/office/word/2010/wordprocessingDrawing" xmlns:wp="http://schemas.openxmlformats.org/drawingml/2006/wordprocessingDrawing" xmlns:w10="urn:schemas-microsoft-com:office:word" xmlns:w="http://schemas.openxmlformats.org/wordprocessingml/2006/main" xmlns:w14="http://schemas.microsoft.com/office/word/2010/wordml" xmlns:w15="http://schemas.microsoft.com/office/word/2012/wordml" xmlns:wpg="http://schemas.microsoft.com/office/word/2010/wordprocessingGroup" xmlns:wpi="http://schemas.microsoft.com/office/word/2010/wordprocessingInk" xmlns:wne="http://schemas.microsoft.com/office/word/2006/wordml" xmlns:wps="http://schemas.microsoft.com/office/word/2010/wordprocessingShape" mc:Ignorable="w14 w15 wp14">
+<w:footnotes xmlns:wpc="http://schemas.microsoft.com/office/word/2010/wordprocessingCanvas" xmlns:cx="http://schemas.microsoft.com/office/drawing/2014/chartex" xmlns:cx1="http://schemas.microsoft.com/office/drawing/2015/9/8/chartex" xmlns:cx2="http://schemas.microsoft.com/office/drawing/2015/10/21/chartex" xmlns:cx3="http://schemas.microsoft.com/office/drawing/2016/5/9/chartex" xmlns:cx4="http://schemas.microsoft.com/office/drawing/2016/5/10/chartex" xmlns:cx5="http://schemas.microsoft.com/office/drawing/2016/5/11/chartex" xmlns:cx6="http://schemas.microsoft.com/office/drawing/2016/5/12/chartex" xmlns:cx7="http://schemas.microsoft.com/office/drawing/2016/5/13/chartex" xmlns:cx8="http://schemas.microsoft.com/office/drawing/2016/5/14/chartex" xmlns:mc="http://schemas.openxmlformats.org/markup-compatibility/2006" xmlns:aink="http://schemas.microsoft.com/office/drawing/2016/ink" xmlns:am3d="http://schemas.microsoft.com/office/drawing/2017/model3d" xmlns:o="urn:schemas-microsoft-com:office:office" xmlns:oel="http://schemas.microsoft.com/office/2019/extlst" xmlns:r="http://schemas.openxmlformats.org/officeDocument/2006/relationships" xmlns:m="http://schemas.openxmlformats.org/officeDocument/2006/math" xmlns:v="urn:schemas-microsoft-com:vml" xmlns:wp14="http://schemas.microsoft.com/office/word/2010/wordprocessingDrawing" xmlns:wp="http://schemas.openxmlformats.org/drawingml/2006/wordprocessingDrawing" xmlns:w10="urn:schemas-microsoft-com:office:word" xmlns:w="http://schemas.openxmlformats.org/wordprocessingml/2006/main" xmlns:w14="http://schemas.microsoft.com/office/word/2010/wordml" xmlns:w15="http://schemas.microsoft.com/office/word/2012/wordml" xmlns:w16cex="http://schemas.microsoft.com/office/word/2018/wordml/cex" xmlns:w16cid="http://schemas.microsoft.com/office/word/2016/wordml/cid" xmlns:w16="http://schemas.microsoft.com/office/word/2018/wordml" xmlns:w16sdtdh="http://schemas.microsoft.com/office/word/2020/wordml/sdtdatahash" xmlns:w16se="http://schemas.microsoft.com/office/word/2015/wordml/symex" xmlns:wpg="http://schemas.microsoft.com/office/word/2010/wordprocessingGroup" xmlns:wpi="http://schemas.microsoft.com/office/word/2010/wordprocessingInk" xmlns:wne="http://schemas.microsoft.com/office/word/2006/wordml" xmlns:wps="http://schemas.microsoft.com/office/word/2010/wordprocessingShape" mc:Ignorable="w14 w15 w16se w16cid w16 w16cex w16sdtdh wp14">
   <w:footnote w:type="separator" w:id="-1">
     <w:p>
       <w:r>
@@ -3606,7 +3477,7 @@
 </file>
 
 <file path=word/numbering.xml><?xml version="1.0" encoding="utf-8"?>
-<w:numbering xmlns:wpc="http://schemas.microsoft.com/office/word/2010/wordprocessingCanvas" xmlns:mc="http://schemas.openxmlformats.org/markup-compatibility/2006" xmlns:o="urn:schemas-microsoft-com:office:office" xmlns:r="http://schemas.openxmlformats.org/officeDocument/2006/relationships" xmlns:m="http://schemas.openxmlformats.org/officeDocument/2006/math" xmlns:v="urn:schemas-microsoft-com:vml" xmlns:wp14="http://schemas.microsoft.com/office/word/2010/wordprocessingDrawing" xmlns:wp="http://schemas.openxmlformats.org/drawingml/2006/wordprocessingDrawing" xmlns:w10="urn:schemas-microsoft-com:office:word" xmlns:w="http://schemas.openxmlformats.org/wordprocessingml/2006/main" xmlns:w14="http://schemas.microsoft.com/office/word/2010/wordml" xmlns:w15="http://schemas.microsoft.com/office/word/2012/wordml" xmlns:wpg="http://schemas.microsoft.com/office/word/2010/wordprocessingGroup" xmlns:wpi="http://schemas.microsoft.com/office/word/2010/wordprocessingInk" xmlns:wne="http://schemas.microsoft.com/office/word/2006/wordml" xmlns:wps="http://schemas.microsoft.com/office/word/2010/wordprocessingShape" mc:Ignorable="w14 w15 wp14">
+<w:numbering xmlns:wpc="http://schemas.microsoft.com/office/word/2010/wordprocessingCanvas" xmlns:cx="http://schemas.microsoft.com/office/drawing/2014/chartex" xmlns:cx1="http://schemas.microsoft.com/office/drawing/2015/9/8/chartex" xmlns:cx2="http://schemas.microsoft.com/office/drawing/2015/10/21/chartex" xmlns:cx3="http://schemas.microsoft.com/office/drawing/2016/5/9/chartex" xmlns:cx4="http://schemas.microsoft.com/office/drawing/2016/5/10/chartex" xmlns:cx5="http://schemas.microsoft.com/office/drawing/2016/5/11/chartex" xmlns:cx6="http://schemas.microsoft.com/office/drawing/2016/5/12/chartex" xmlns:cx7="http://schemas.microsoft.com/office/drawing/2016/5/13/chartex" xmlns:cx8="http://schemas.microsoft.com/office/drawing/2016/5/14/chartex" xmlns:mc="http://schemas.openxmlformats.org/markup-compatibility/2006" xmlns:aink="http://schemas.microsoft.com/office/drawing/2016/ink" xmlns:am3d="http://schemas.microsoft.com/office/drawing/2017/model3d" xmlns:o="urn:schemas-microsoft-com:office:office" xmlns:oel="http://schemas.microsoft.com/office/2019/extlst" xmlns:r="http://schemas.openxmlformats.org/officeDocument/2006/relationships" xmlns:m="http://schemas.openxmlformats.org/officeDocument/2006/math" xmlns:v="urn:schemas-microsoft-com:vml" xmlns:wp14="http://schemas.microsoft.com/office/word/2010/wordprocessingDrawing" xmlns:wp="http://schemas.openxmlformats.org/drawingml/2006/wordprocessingDrawing" xmlns:w10="urn:schemas-microsoft-com:office:word" xmlns:w="http://schemas.openxmlformats.org/wordprocessingml/2006/main" xmlns:w14="http://schemas.microsoft.com/office/word/2010/wordml" xmlns:w15="http://schemas.microsoft.com/office/word/2012/wordml" xmlns:w16cex="http://schemas.microsoft.com/office/word/2018/wordml/cex" xmlns:w16cid="http://schemas.microsoft.com/office/word/2016/wordml/cid" xmlns:w16="http://schemas.microsoft.com/office/word/2018/wordml" xmlns:w16sdtdh="http://schemas.microsoft.com/office/word/2020/wordml/sdtdatahash" xmlns:w16se="http://schemas.microsoft.com/office/word/2015/wordml/symex" xmlns:wpg="http://schemas.microsoft.com/office/word/2010/wordprocessingGroup" xmlns:wpi="http://schemas.microsoft.com/office/word/2010/wordprocessingInk" xmlns:wne="http://schemas.microsoft.com/office/word/2006/wordml" xmlns:wps="http://schemas.microsoft.com/office/word/2010/wordprocessingShape" mc:Ignorable="w14 w15 w16se w16cid w16 w16cex w16sdtdh wp14">
   <w:abstractNum w:abstractNumId="0" w15:restartNumberingAfterBreak="0">
     <w:nsid w:val="00000001"/>
     <w:multiLevelType w:val="multilevel"/>
@@ -3888,17 +3759,17 @@
       </w:rPr>
     </w:lvl>
   </w:abstractNum>
-  <w:num w:numId="1">
+  <w:num w:numId="1" w16cid:durableId="839926471">
     <w:abstractNumId w:val="0"/>
   </w:num>
-  <w:num w:numId="2">
+  <w:num w:numId="2" w16cid:durableId="1404451746">
     <w:abstractNumId w:val="1"/>
   </w:num>
 </w:numbering>
 </file>
 
 <file path=word/styles.xml><?xml version="1.0" encoding="utf-8"?>
-<w:styles xmlns:mc="http://schemas.openxmlformats.org/markup-compatibility/2006" xmlns:r="http://schemas.openxmlformats.org/officeDocument/2006/relationships" xmlns:w="http://schemas.openxmlformats.org/wordprocessingml/2006/main" xmlns:w14="http://schemas.microsoft.com/office/word/2010/wordml" xmlns:w15="http://schemas.microsoft.com/office/word/2012/wordml" mc:Ignorable="w14 w15">
+<w:styles xmlns:mc="http://schemas.openxmlformats.org/markup-compatibility/2006" xmlns:r="http://schemas.openxmlformats.org/officeDocument/2006/relationships" xmlns:w="http://schemas.openxmlformats.org/wordprocessingml/2006/main" xmlns:w14="http://schemas.microsoft.com/office/word/2010/wordml" xmlns:w15="http://schemas.microsoft.com/office/word/2012/wordml" xmlns:w16cex="http://schemas.microsoft.com/office/word/2018/wordml/cex" xmlns:w16cid="http://schemas.microsoft.com/office/word/2016/wordml/cid" xmlns:w16="http://schemas.microsoft.com/office/word/2018/wordml" xmlns:w16sdtdh="http://schemas.microsoft.com/office/word/2020/wordml/sdtdatahash" xmlns:w16se="http://schemas.microsoft.com/office/word/2015/wordml/symex" mc:Ignorable="w14 w15 w16se w16cid w16 w16cex w16sdtdh">
   <w:docDefaults>
     <w:rPrDefault>
       <w:rPr>
@@ -3908,7 +3779,7 @@
     </w:rPrDefault>
     <w:pPrDefault/>
   </w:docDefaults>
-  <w:latentStyles w:defLockedState="0" w:defUIPriority="99" w:defSemiHidden="0" w:defUnhideWhenUsed="0" w:defQFormat="0" w:count="371">
+  <w:latentStyles w:defLockedState="0" w:defUIPriority="99" w:defSemiHidden="0" w:defUnhideWhenUsed="0" w:defQFormat="0" w:count="376">
     <w:lsdException w:name="Normal" w:uiPriority="0" w:qFormat="1"/>
     <w:lsdException w:name="heading 1" w:uiPriority="9" w:qFormat="1"/>
     <w:lsdException w:name="heading 2" w:uiPriority="9" w:qFormat="1"/>
@@ -4014,7 +3885,6 @@
     <w:lsdException w:name="HTML Sample" w:semiHidden="1" w:unhideWhenUsed="1"/>
     <w:lsdException w:name="HTML Typewriter" w:semiHidden="1" w:unhideWhenUsed="1"/>
     <w:lsdException w:name="HTML Variable" w:semiHidden="1" w:unhideWhenUsed="1"/>
-    <w:lsdException w:name="Normal Table" w:semiHidden="1" w:unhideWhenUsed="1"/>
     <w:lsdException w:name="annotation subject" w:semiHidden="1" w:unhideWhenUsed="1"/>
     <w:lsdException w:name="No List" w:semiHidden="1" w:unhideWhenUsed="1"/>
     <w:lsdException w:name="Outline List 1" w:semiHidden="1" w:unhideWhenUsed="1"/>
@@ -4057,11 +3927,8 @@
     <w:lsdException w:name="Table Contemporary" w:semiHidden="1" w:unhideWhenUsed="1"/>
     <w:lsdException w:name="Table Elegant" w:semiHidden="1" w:unhideWhenUsed="1"/>
     <w:lsdException w:name="Table Professional" w:semiHidden="1" w:unhideWhenUsed="1"/>
-    <w:lsdException w:name="Table Subtle 1" w:semiHidden="1" w:unhideWhenUsed="1"/>
     <w:lsdException w:name="Table Subtle 2" w:semiHidden="1" w:unhideWhenUsed="1"/>
     <w:lsdException w:name="Table Web 1" w:semiHidden="1" w:unhideWhenUsed="1"/>
-    <w:lsdException w:name="Table Web 2" w:semiHidden="1" w:unhideWhenUsed="1"/>
-    <w:lsdException w:name="Table Web 3" w:semiHidden="1" w:unhideWhenUsed="1"/>
     <w:lsdException w:name="Balloon Text" w:semiHidden="1" w:unhideWhenUsed="1"/>
     <w:lsdException w:name="Table Grid" w:uiPriority="59"/>
     <w:lsdException w:name="Table Theme" w:semiHidden="1" w:unhideWhenUsed="1"/>
@@ -4280,6 +4147,11 @@
     <w:lsdException w:name="List Table 5 Dark Accent 6" w:uiPriority="50"/>
     <w:lsdException w:name="List Table 6 Colorful Accent 6" w:uiPriority="51"/>
     <w:lsdException w:name="List Table 7 Colorful Accent 6" w:uiPriority="52"/>
+    <w:lsdException w:name="Mention" w:semiHidden="1" w:unhideWhenUsed="1"/>
+    <w:lsdException w:name="Smart Hyperlink" w:semiHidden="1" w:unhideWhenUsed="1"/>
+    <w:lsdException w:name="Hashtag" w:semiHidden="1" w:unhideWhenUsed="1"/>
+    <w:lsdException w:name="Unresolved Mention" w:semiHidden="1" w:unhideWhenUsed="1"/>
+    <w:lsdException w:name="Smart Link" w:semiHidden="1" w:unhideWhenUsed="1"/>
   </w:latentStyles>
   <w:style w:type="paragraph" w:default="1" w:styleId="Normal">
     <w:name w:val="Normal"/>
@@ -5041,8 +4913,8 @@
       <w:lang w:val="en-US" w:eastAsia="zh-CN"/>
     </w:rPr>
   </w:style>
-  <w:style w:type="character" w:customStyle="1" w:styleId="UnresolvedMention">
-    <w:name w:val="Unresolved Mention"/>
+  <w:style w:type="character" w:customStyle="1" w:styleId="Mentionnonrsolue1">
+    <w:name w:val="Mention non résolue1"/>
     <w:uiPriority w:val="99"/>
     <w:semiHidden/>
     <w:unhideWhenUsed/>

</xml_diff>

<commit_message>
Update for 2023 RING Meeting + small additions and corrections to the instructions.
</commit_message>
<xml_diff>
--- a/word/RINGMeeting_template.docx
+++ b/word/RINGMeeting_template.docx
@@ -17,6 +17,9 @@
         <w:t xml:space="preserve">RING </w:t>
       </w:r>
       <w:r>
+        <w:t xml:space="preserve">Meeting </w:t>
+      </w:r>
+      <w:r>
         <w:t>p</w:t>
       </w:r>
       <w:r>
@@ -39,7 +42,13 @@
         <w:t xml:space="preserve">(G. Caumon </w:t>
       </w:r>
       <w:r>
-        <w:t>May 2021</w:t>
+        <w:t>April</w:t>
+      </w:r>
+      <w:r>
+        <w:t xml:space="preserve"> 202</w:t>
+      </w:r>
+      <w:r>
+        <w:t>1, revised November 2022</w:t>
       </w:r>
       <w:r>
         <w:t>).</w:t>
@@ -54,8 +63,13 @@
       <w:pPr>
         <w:pStyle w:val="RINGAuthor"/>
       </w:pPr>
-      <w:r>
-        <w:t>FirstNameA LastNameA</w:t>
+      <w:proofErr w:type="spellStart"/>
+      <w:r>
+        <w:t>FirstNameA</w:t>
+      </w:r>
+      <w:proofErr w:type="spellEnd"/>
+      <w:r>
+        <w:t xml:space="preserve"> LastNameA</w:t>
       </w:r>
       <w:r>
         <w:rPr>
@@ -64,11 +78,16 @@
         <w:t>1</w:t>
       </w:r>
       <w:r>
-        <w:t>, FirstName</w:t>
+        <w:t xml:space="preserve">, </w:t>
+      </w:r>
+      <w:proofErr w:type="spellStart"/>
+      <w:r>
+        <w:t>FirstName</w:t>
       </w:r>
       <w:r>
         <w:t>B</w:t>
       </w:r>
+      <w:proofErr w:type="spellEnd"/>
       <w:r>
         <w:t xml:space="preserve"> LastName</w:t>
       </w:r>
@@ -82,11 +101,16 @@
         <w:t>2</w:t>
       </w:r>
       <w:r>
-        <w:t xml:space="preserve"> and FirstName</w:t>
+        <w:t xml:space="preserve"> and </w:t>
+      </w:r>
+      <w:proofErr w:type="spellStart"/>
+      <w:r>
+        <w:t>FirstName</w:t>
       </w:r>
       <w:r>
         <w:t>C</w:t>
       </w:r>
+      <w:proofErr w:type="spellEnd"/>
       <w:r>
         <w:t xml:space="preserve"> LastName</w:t>
       </w:r>
@@ -143,32 +167,41 @@
         </w:rPr>
         <w:t xml:space="preserve">, </w:t>
       </w:r>
+      <w:proofErr w:type="spellStart"/>
       <w:r>
         <w:rPr>
           <w:rStyle w:val="RINGAffiliationCar"/>
           <w:lang w:val="fr-FR"/>
         </w:rPr>
-        <w:t>GeoRessources / ENSG, Université de Lorraine / CNRS</w:t>
-      </w:r>
+        <w:t>GeoRessources</w:t>
+      </w:r>
+      <w:proofErr w:type="spellEnd"/>
       <w:r>
         <w:rPr>
           <w:rStyle w:val="RINGAffiliationCar"/>
           <w:lang w:val="fr-FR"/>
         </w:rPr>
-        <w:t>,</w:t>
+        <w:t xml:space="preserve"> / ENSG, Université de Lorraine / CNRS</w:t>
       </w:r>
       <w:r>
         <w:rPr>
           <w:rStyle w:val="RINGAffiliationCar"/>
           <w:lang w:val="fr-FR"/>
         </w:rPr>
-        <w:t xml:space="preserve"> F-54000 France</w:t>
+        <w:t>,</w:t>
       </w:r>
       <w:r>
         <w:rPr>
           <w:rStyle w:val="RINGAffiliationCar"/>
           <w:lang w:val="fr-FR"/>
         </w:rPr>
+        <w:t xml:space="preserve"> F-54000 France</w:t>
+      </w:r>
+      <w:r>
+        <w:rPr>
+          <w:rStyle w:val="RINGAffiliationCar"/>
+          <w:lang w:val="fr-FR"/>
+        </w:rPr>
         <w:t>.</w:t>
       </w:r>
     </w:p>
@@ -239,7 +272,13 @@
         <w:pStyle w:val="GocadAffiliation"/>
       </w:pPr>
       <w:r>
-        <w:t>June 2022</w:t>
+        <w:t>September</w:t>
+      </w:r>
+      <w:r>
+        <w:t xml:space="preserve"> 202</w:t>
+      </w:r>
+      <w:r>
+        <w:t>3</w:t>
       </w:r>
     </w:p>
     <w:p>
@@ -258,6 +297,20 @@
       </w:pPr>
       <w:r>
         <w:t>Abstract</w:t>
+      </w:r>
+    </w:p>
+    <w:p>
+      <w:pPr>
+        <w:pStyle w:val="RINGabstract"/>
+      </w:pPr>
+      <w:r>
+        <w:t xml:space="preserve">This is the RING Meeting paper template. It contains information about the </w:t>
+      </w:r>
+      <w:r>
+        <w:t>formatting</w:t>
+      </w:r>
+      <w:r>
+        <w:t xml:space="preserve"> of papers and general guidelines about how to write a good paper. Authors are encouraged to read and apply these guidelines. This will help co-authors and reviewers to focus on the scientific content rather than on form issues.</w:t>
       </w:r>
     </w:p>
     <w:p>
@@ -446,7 +499,16 @@
         <w:t>,</w:t>
       </w:r>
       <w:r>
-        <w:t xml:space="preserve"> you can move on to the objectives, questions or challenges that are addressed in the paper. The end of the introduction can typically highlight in simple words the main methodological contributions (Section 1), the specifics of the application (Section 2) and the main discussion elements (Section 3).</w:t>
+        <w:t xml:space="preserve"> you can move on to the objectives, questions or challenges that are addressed in the paper. The end of the introduction can typically highlight in simple words the main methodological contributions (Section 1), the specifics of the application (Section 2) and the main discussion elements (Section 3)</w:t>
+      </w:r>
+      <w:r>
+        <w:rPr>
+          <w:rStyle w:val="Appelnotedebasdep"/>
+        </w:rPr>
+        <w:footnoteReference w:id="1"/>
+      </w:r>
+      <w:r>
+        <w:t>.</w:t>
       </w:r>
       <w:r>
         <w:t xml:space="preserve"> </w:t>
@@ -454,17 +516,29 @@
     </w:p>
     <w:p>
       <w:r>
-        <w:t xml:space="preserve">In introduction should help both the person new to the field and the expert to quickly learn and identify the interesting aspects of your paper. Writing a good introduction calls for already having a clear view of the contributions (what is new) in the paper, and contextualizing using references. Students writing their first paper may fall into the trap of trying to describe everything they have learned in the introduction (and in the paper). A good literature read </w:t>
-      </w:r>
-      <w:r>
-        <w:t xml:space="preserve">(maybe starting with some good review papers) </w:t>
-      </w:r>
-      <w:r>
-        <w:t xml:space="preserve">should help avoiding this stumbling block and quickly get to the main </w:t>
-      </w:r>
-      <w:r>
-        <w:t xml:space="preserve">point of the work. </w:t>
-      </w:r>
+        <w:t>The</w:t>
+      </w:r>
+      <w:r>
+        <w:t xml:space="preserve"> introduction should help both the person new to the field and the expert to quickly learn and identify the interesting aspects of your paper. Writing a good introduction calls for already having a clear view of the contributions (what is new) in the paper, and contextualizing using references. Students writing their first paper may fall into the trap of trying to describe everything they have learned in the introduction (and in the paper). </w:t>
+      </w:r>
+      <w:r>
+        <w:t xml:space="preserve">A good literature read (maybe starting with some good review papers) is essential to avoid this stumbling block and quickly get to the main point of the work. A paper is not an </w:t>
+      </w:r>
+      <w:r>
+        <w:t>encyclopedia</w:t>
+      </w:r>
+      <w:r>
+        <w:t xml:space="preserve"> and cannot explain all the prior knowledge in detail. Therefore, it is best to know a bit about the readership of your paper. The key to a good introduction is to tell a compelling story which goes for the general motivation / problem to your contributions using the appropriate level of detail. As a general rule, the level of detail in an introduction should be the same as in paper abstracts, or even more synthetic. In general, the length of an introduction varies between a half </w:t>
+      </w:r>
+      <w:r>
+        <w:lastRenderedPageBreak/>
+        <w:t>page and two pages. It can help in many cases to support the introduction with a figure to express the problem and bulk idea / workflow of the paper</w:t>
+      </w:r>
+      <w:r>
+        <w:t xml:space="preserve">. </w:t>
+      </w:r>
+    </w:p>
+    <w:p>
       <w:r>
         <w:t>We strongly recommend the reading of the ‘scrutiny of the introduction’</w:t>
       </w:r>
@@ -475,7 +549,7 @@
         <w:fldChar w:fldCharType="begin"/>
       </w:r>
       <w:r>
-        <w:instrText xml:space="preserve"> ADDIN ZOTERO_ITEM CSL_CITATION {"citationID":"IIDMxYkp","properties":{"formattedCitation":"({\\scaps Claerbout}, 1988)","plainCitation":"(Claerbout, 1988)","noteIndex":0},"citationItems":[{"id":3508,"uris":["http://zotero.org/users/1051299/items/K8CY6JPV"],"uri":["http://zotero.org/users/1051299/items/K8CY6JPV"],"itemData":{"id":3508,"type":"chapter","collection-number":"59","collection-title":"Stanford Exploration Project","container-title":"SEP-59","page":"287-290","title":"A scrutiny of the introduction","URL":"http://sep.stanford.edu/data/media/public/oldreports/oldreports/oldreports/sep59/","author":[{"family":"Claerbout","given":"Jon"}],"issued":{"date-parts":[["1988"]]}}}],"schema":"https://github.com/citation-style-language/schema/raw/master/csl-citation.json"} </w:instrText>
+        <w:instrText xml:space="preserve"> ADDIN ZOTERO_ITEM CSL_CITATION {"citationID":"IIDMxYkp","properties":{"formattedCitation":"({\\scaps Claerbout}, 1988)","plainCitation":"(Claerbout, 1988)","noteIndex":0},"citationItems":[{"id":3508,"uris":["http://zotero.org/users/1051299/items/K8CY6JPV"],"itemData":{"id":3508,"type":"chapter","collection-number":"59","collection-title":"Stanford Exploration Project","container-title":"SEP-59","page":"287-290","title":"A scrutiny of the introduction","URL":"http://sep.stanford.edu/data/media/public/oldreports/oldreports/oldreports/sep59/","author":[{"family":"Claerbout","given":"Jon"}],"issued":{"date-parts":[["1988"]]},"citation-key":"Claerbout1988S"}}],"schema":"https://github.com/citation-style-language/schema/raw/master/csl-citation.json"} </w:instrText>
       </w:r>
       <w:r>
         <w:fldChar w:fldCharType="separate"/>
@@ -486,6 +560,7 @@
         </w:rPr>
         <w:t>(</w:t>
       </w:r>
+      <w:proofErr w:type="spellStart"/>
       <w:r>
         <w:rPr>
           <w:smallCaps/>
@@ -493,6 +568,7 @@
         </w:rPr>
         <w:t>Claerbout</w:t>
       </w:r>
+      <w:proofErr w:type="spellEnd"/>
       <w:r>
         <w:rPr>
           <w:szCs w:val="24"/>
@@ -512,7 +588,7 @@
         <w:fldChar w:fldCharType="begin"/>
       </w:r>
       <w:r>
-        <w:instrText xml:space="preserve"> ADDIN ZOTERO_ITEM CSL_CITATION {"citationID":"pe28fKyU","properties":{"formattedCitation":"({\\scaps Landes}, 1966)","plainCitation":"(Landes, 1966)","noteIndex":0},"citationItems":[{"id":3514,"uris":["http://zotero.org/users/1051299/items/WZSGI7TI"],"uri":["http://zotero.org/users/1051299/items/WZSGI7TI"],"itemData":{"id":3514,"type":"article-journal","abstract":"The abstract is of utmost importance, for it is read by 10 to 500 times more people than hear or read the entire article. It should not be a mere recital of the subjects covered. Expressions such as 'is discussed\" and \"is described\" should never be included! The abstract should be a condensation and concentration of the essential information in the paper","container-title":"Bulletin of the Americal Association of Petroleum Geologists","issue":"9","language":"en","page":"1992","title":"A scrutiny of the abstract, II","volume":"50","author":[{"family":"Landes","given":"Kenneth K."}],"issued":{"date-parts":[["1966"]]}}}],"schema":"https://github.com/citation-style-language/schema/raw/master/csl-citation.json"} </w:instrText>
+        <w:instrText xml:space="preserve"> ADDIN ZOTERO_ITEM CSL_CITATION {"citationID":"pe28fKyU","properties":{"formattedCitation":"({\\scaps Landes}, 1966)","plainCitation":"(Landes, 1966)","noteIndex":0},"citationItems":[{"id":3514,"uris":["http://zotero.org/users/1051299/items/WZSGI7TI"],"itemData":{"id":3514,"type":"article-journal","abstract":"The abstract is of utmost importance, for it is read by 10 to 500 times more people than hear or read the entire article. It should not be a mere recital of the subjects covered. Expressions such as 'is discussed\" and \"is described\" should never be included! The abstract should be a condensation and concentration of the essential information in the paper","container-title":"Bulletin of the Americal Association of Petroleum Geologists","issue":"9","language":"en","page":"1992","title":"A scrutiny of the abstract, II","volume":"50","author":[{"family":"Landes","given":"Kenneth K."}],"issued":{"date-parts":[["1966"]]},"citation-key":"Landes1966BAAPG"}}],"schema":"https://github.com/citation-style-language/schema/raw/master/csl-citation.json"} </w:instrText>
       </w:r>
       <w:r>
         <w:fldChar w:fldCharType="separate"/>
@@ -523,6 +599,7 @@
         </w:rPr>
         <w:t>(</w:t>
       </w:r>
+      <w:proofErr w:type="spellStart"/>
       <w:r>
         <w:rPr>
           <w:smallCaps/>
@@ -530,6 +607,7 @@
         </w:rPr>
         <w:t>Landes</w:t>
       </w:r>
+      <w:proofErr w:type="spellEnd"/>
       <w:r>
         <w:rPr>
           <w:szCs w:val="24"/>
@@ -543,7 +621,15 @@
         <w:t xml:space="preserve"> </w:t>
       </w:r>
       <w:r>
-        <w:t>and the additional ‘abstract rescrutinized’</w:t>
+        <w:t xml:space="preserve">and the additional ‘abstract </w:t>
+      </w:r>
+      <w:proofErr w:type="spellStart"/>
+      <w:r>
+        <w:t>rescrutinized</w:t>
+      </w:r>
+      <w:proofErr w:type="spellEnd"/>
+      <w:r>
+        <w:t>’</w:t>
       </w:r>
       <w:r>
         <w:t xml:space="preserve"> </w:t>
@@ -552,7 +638,7 @@
         <w:fldChar w:fldCharType="begin"/>
       </w:r>
       <w:r>
-        <w:instrText xml:space="preserve"> ADDIN ZOTERO_ITEM CSL_CITATION {"citationID":"kmBwvuA9","properties":{"formattedCitation":"({\\scaps Lowman}, 1998)","plainCitation":"(Lowman, 1998)","noteIndex":0},"citationItems":[{"id":3519,"uris":["http://zotero.org/users/1051299/items/YL34IGLQ"],"uri":["http://zotero.org/users/1051299/items/YL34IGLQ"],"itemData":{"id":3519,"type":"article-journal","container-title":"Geology","DOI":"10.1130/0091-7613(1988)016&lt;1063:TAR&gt;2.3.CO;2","page":"1063","title":"The abstract Rescrutinized","author":[{"family":"Lowman","given":"Paul"}],"issued":{"date-parts":[["1998"]]}}}],"schema":"https://github.com/citation-style-language/schema/raw/master/csl-citation.json"} </w:instrText>
+        <w:instrText xml:space="preserve"> ADDIN ZOTERO_ITEM CSL_CITATION {"citationID":"kmBwvuA9","properties":{"formattedCitation":"({\\scaps Lowman}, 1998)","plainCitation":"(Lowman, 1998)","noteIndex":0},"citationItems":[{"id":3519,"uris":["http://zotero.org/users/1051299/items/YL34IGLQ"],"itemData":{"id":3519,"type":"article-journal","container-title":"Geology","DOI":"10.1130/0091-7613(1988)016&lt;1063:TAR&gt;2.3.CO;2","page":"1063","title":"The abstract Rescrutinized","author":[{"family":"Lowman","given":"Paul"}],"issued":{"date-parts":[["1998"]]},"citation-key":"Lowman1998G"}}],"schema":"https://github.com/citation-style-language/schema/raw/master/csl-citation.json"} </w:instrText>
       </w:r>
       <w:r>
         <w:fldChar w:fldCharType="separate"/>
@@ -595,7 +681,13 @@
         <w:t xml:space="preserve">useful </w:t>
       </w:r>
       <w:r>
-        <w:t xml:space="preserve">recommendations. </w:t>
+        <w:t>recommendations</w:t>
+      </w:r>
+      <w:r>
+        <w:t xml:space="preserve"> on the introduction and abstract</w:t>
+      </w:r>
+      <w:r>
+        <w:t xml:space="preserve">. </w:t>
       </w:r>
     </w:p>
     <w:p>
@@ -683,11 +775,16 @@
         <w:t xml:space="preserve">the reader. </w:t>
       </w:r>
       <w:r>
-        <w:t xml:space="preserve">List the ideas and try to organize </w:t>
-      </w:r>
-      <w:r>
-        <w:lastRenderedPageBreak/>
-        <w:t xml:space="preserve">them and decide about a possible presentation order. </w:t>
+        <w:t>List the ideas and try to organize them and decide about a possible presentation order</w:t>
+      </w:r>
+      <w:r>
+        <w:t xml:space="preserve"> that will follow a logical </w:t>
+      </w:r>
+      <w:r>
+        <w:t>progression</w:t>
+      </w:r>
+      <w:r>
+        <w:t xml:space="preserve">. </w:t>
       </w:r>
       <w:r>
         <w:t xml:space="preserve">It may seem </w:t>
@@ -711,7 +808,12 @@
         <w:t>and discussions</w:t>
       </w:r>
       <w:r>
-        <w:t>. Beware that all m</w:t>
+        <w:t xml:space="preserve">. </w:t>
+      </w:r>
+    </w:p>
+    <w:p>
+      <w:r>
+        <w:t>Beware that all m</w:t>
       </w:r>
       <w:r>
         <w:t>odel</w:t>
@@ -720,7 +822,7 @@
         <w:t xml:space="preserve">s </w:t>
       </w:r>
       <w:r>
-        <w:t>are</w:t>
+        <w:t>imply</w:t>
       </w:r>
       <w:r>
         <w:t xml:space="preserve"> simplifications and rely on some</w:t>
@@ -750,6 +852,9 @@
         <w:t>lsewhere, please try to avoid the first person to focus on facts</w:t>
       </w:r>
       <w:r>
+        <w:t>, unless in sentences where “we” means the reader and the authors, e.g., “We will now discuss the implications of theorem 3”</w:t>
+      </w:r>
+      <w:r>
         <w:t>)</w:t>
       </w:r>
       <w:r>
@@ -765,7 +870,13 @@
         <w:t>extensive</w:t>
       </w:r>
       <w:r>
-        <w:t xml:space="preserve"> discussions on model assumptions should, in general, be avoided in this section</w:t>
+        <w:t xml:space="preserve"> discussions on model assumptions should, in general, be avoided in </w:t>
+      </w:r>
+      <w:r>
+        <w:t>the methods</w:t>
+      </w:r>
+      <w:r>
+        <w:t xml:space="preserve"> section</w:t>
       </w:r>
       <w:r>
         <w:t xml:space="preserve"> but rather postponed to Section </w:t>
@@ -870,7 +981,7 @@
         <w:t xml:space="preserve"> in alphabetical order</w:t>
       </w:r>
       <w:r>
-        <w:t>, for example: “Several textbooks and reviews have extensively discussed theoretical and applied geomodeling</w:t>
+        <w:t>: “Several textbooks and reviews have extensively discussed theoretical and applied geomodeling</w:t>
       </w:r>
       <w:r>
         <w:t xml:space="preserve"> </w:t>
@@ -879,7 +990,7 @@
         <w:fldChar w:fldCharType="begin"/>
       </w:r>
       <w:r>
-        <w:instrText xml:space="preserve"> ADDIN ZOTERO_ITEM CSL_CITATION {"citationID":"fBwhugXA","properties":{"formattedCitation":"({\\scaps Mallet}, 2002, 2014; {\\scaps Perrin &amp; Rainaud}, 2013; {\\scaps Ringrose &amp; Bentley}, 2015; {\\scaps Wellmann &amp; Caumon}, 2018)","plainCitation":"(Mallet, 2002, 2014; Perrin &amp; Rainaud, 2013; Ringrose &amp; Bentley, 2015; Wellmann &amp; Caumon, 2018)","noteIndex":0},"citationItems":[{"id":48,"uris":["http://zotero.org/users/1051299/items/NUB4WGF3"],"uri":["http://zotero.org/users/1051299/items/NUB4WGF3"],"itemData":{"id":48,"type":"book","collection-title":"Applied Geostatistics","ISBN":"0-19-514460-0","publisher":"Oxford University Press, USA","title":"Geomodeling","author":[{"family":"Mallet","given":"Jean-Laurent"}],"issued":{"date-parts":[["2002"]]}}},{"id":1837,"uris":["http://zotero.org/users/1051299/items/FG4FWKDD"],"uri":["http://zotero.org/users/1051299/items/FG4FWKDD"],"itemData":{"id":1837,"type":"book","ISBN":"90-73834-81-3","publisher":"EAGE publications","title":"Elements of mathematical sedimentary geology: The GeoChron model","author":[{"family":"Mallet","given":"Jean-Laurent"}],"issued":{"date-parts":[["2014"]]}}},{"id":1835,"uris":["http://zotero.org/users/1051299/items/HHEKAGJJ"],"uri":["http://zotero.org/users/1051299/items/HHEKAGJJ"],"itemData":{"id":1835,"type":"book","ISBN":"2-7108-1002-6","publisher":"Editions Technip","title":"Shared Earth Modeling: Knowledge Driven Solutions for Building and Managing Subsurface 3D Geological Models","author":[{"family":"Perrin","given":"Michel"},{"family":"Rainaud","given":"Jean-François"}],"issued":{"date-parts":[["2013"]]}}},{"id":1766,"uris":["http://zotero.org/users/1051299/items/BNBRFSXM"],"uri":["http://zotero.org/users/1051299/items/BNBRFSXM"],"itemData":{"id":1766,"type":"book","event-place":"Dordrecht","ISBN":"978-94-007-5496-6","language":"en","note":"DOI: 10.1007/978-94-007-5497-3","publisher":"Springer Netherlands","publisher-place":"Dordrecht","source":"CrossRef","title":"Reservoir Model Design","URL":"http://link.springer.com/10.1007/978-94-007-5497-3","author":[{"family":"Ringrose","given":"Philip"},{"family":"Bentley","given":"Mark"}],"accessed":{"date-parts":[["2017",4,27]]},"issued":{"date-parts":[["2015"]]}}},{"id":3075,"uris":["http://zotero.org/users/1051299/items/449FLDTI"],"uri":["http://zotero.org/users/1051299/items/449FLDTI"],"itemData":{"id":3075,"type":"article-journal","abstract":"The Earth below ground is the subject of interest for many geophysical as well as geological investigations. Even though most practitioners would agree that all available information should be used in such an investigation, it is common practice that only a part of geological and geophysical information is actually integrated in structural geological models. We believe that some reasons for this omission are (a) an incomplete picture of available geological modeling methods, and (b) the problem of the perceived static picture of an inflexible geological representation in an image or geological model.\n\nWith this work, we aim to contribute to the problem of subsurface interface detection through (a) the review of state-of-the-art geological modeling methods that allow the consideration of multiple aspects of geological realism in the form of observations, information, and knowledge, cast in geometric representations of subsurface structures, and (b) concepts and methods to analyze, quantify, and communicate related uncertainties in these models. We introduce a formulation for geological model representation and interpolation and uncertainty analysis methods with the aim to clarify similarities and differences in the diverse set of approaches that developed in recent years.\n\nWe hope that this chapter provides an entry point to recent developments in geological modeling methods, helps researchers in the field to better consider uncertainties, and supports the integration of geological observations and knowledge in geophysical interpretation, modeling and inverse approaches.","container-title":"Advances in Geophysics","DOI":"10.1016/bs.agph.2018.09.001","language":"en","note":"10.1016/bs.agph.2018.09.001\ntex.ids: Wellmann2018AGa\nDOI: 10.1016/bs.agph.2018.09.001","page":"1-121","source":"Crossref","title":"3-D Structural geological models: Concepts, methods, and uncertainties","title-short":"3-D Structural geological models","volume":"59","author":[{"family":"Wellmann","given":"Florian"},{"family":"Caumon","given":"Guillaume"}],"issued":{"date-parts":[["2018"]]}}}],"schema":"https://github.com/citation-style-language/schema/raw/master/csl-citation.json"} </w:instrText>
+        <w:instrText xml:space="preserve"> ADDIN ZOTERO_ITEM CSL_CITATION {"citationID":"V7ycL22x","properties":{"formattedCitation":"(e.g., {\\scaps Mallet}, 2002, 2014; {\\scaps Perrin &amp; Rainaud}, 2013; {\\scaps Ringrose &amp; Bentley}, 2015; {\\scaps Wellmann &amp; Caumon}, 2018)","plainCitation":"(e.g., Mallet, 2002, 2014; Perrin &amp; Rainaud, 2013; Ringrose &amp; Bentley, 2015; Wellmann &amp; Caumon, 2018)","noteIndex":0},"citationItems":[{"id":48,"uris":["http://zotero.org/users/1051299/items/NUB4WGF3"],"itemData":{"id":48,"type":"book","collection-title":"Applied Geostatistics","ISBN":"0-19-514460-0","publisher":"Oxford University Press, USA","title":"Geomodeling","author":[{"family":"Mallet","given":"Jean-Laurent"}],"issued":{"date-parts":[["2002"]]},"citation-key":"Mallet2002"},"label":"page","prefix":"e.g.,"},{"id":1837,"uris":["http://zotero.org/users/1051299/items/FG4FWKDD"],"itemData":{"id":1837,"type":"book","ISBN":"90-73834-81-3","publisher":"EAGE publications","title":"Elements of mathematical sedimentary geology: The GeoChron model","author":[{"family":"Mallet","given":"Jean-Laurent"}],"issued":{"date-parts":[["2014"]]},"citation-key":"Mallet2014"}},{"id":1835,"uris":["http://zotero.org/users/1051299/items/HHEKAGJJ"],"itemData":{"id":1835,"type":"book","ISBN":"2-7108-1002-6","publisher":"Editions Technip","title":"Shared Earth Modeling: Knowledge Driven Solutions for Building and Managing Subsurface 3D Geological Models","author":[{"family":"Perrin","given":"Michel"},{"family":"Rainaud","given":"Jean-François"}],"issued":{"date-parts":[["2013"]]},"citation-key":"Perrin2013"}},{"id":1766,"uris":["http://zotero.org/users/1051299/items/BNBRFSXM"],"itemData":{"id":1766,"type":"book","event-place":"Dordrecht","ISBN":"978-94-007-5496-6","language":"en","note":"DOI: 10.1007/978-94-007-5497-3","publisher":"Springer Netherlands","publisher-place":"Dordrecht","source":"CrossRef","title":"Reservoir Model Design","URL":"http://link.springer.com/10.1007/978-94-007-5497-3","author":[{"family":"Ringrose","given":"Philip"},{"family":"Bentley","given":"Mark"}],"accessed":{"date-parts":[["2017",4,27]]},"issued":{"date-parts":[["2015"]]},"citation-key":"Ringrose2015"}},{"id":3075,"uris":["http://zotero.org/users/1051299/items/449FLDTI"],"itemData":{"id":3075,"type":"article-journal","abstract":"The Earth below ground is the subject of interest for many geophysical as well as geological investigations. Even though most practitioners would agree that all available information should be used in such an investigation, it is common practice that only a part of geological and geophysical information is actually integrated in structural geological models. We believe that some reasons for this omission are (a) an incomplete picture of available geological modeling methods, and (b) the problem of the perceived static picture of an inflexible geological representation in an image or geological model.\nWith this work, we aim to contribute to the problem of subsurface interface detection through (a) the review of state-of-the-art geological modeling methods that allow the consideration of multiple aspects of geological realism in the form of observations, information, and knowledge, cast in geometric representations of subsurface structures, and (b) concepts and methods to analyze, quantify, and communicate related uncertainties in these models. We introduce a formulation for geological model representation and interpolation and uncertainty analysis methods with the aim to clarify similarities and differences in the diverse set of approaches that developed in recent years.\nWe hope that this chapter provides an entry point to recent developments in geological modeling methods, helps researchers in the field to better consider uncertainties, and supports the integration of geological observations and knowledge in geophysical interpretation, modeling and inverse approaches.","container-title":"Advances in Geophysics","DOI":"10.1016/bs.agph.2018.09.001","language":"en","license":"All rights reserved","page":"1-121","source":"Crossref","title":"3-D Structural geological models: Concepts, methods, and uncertainties","title-short":"3-D Structural geological models","volume":"59","author":[{"family":"Wellmann","given":"Florian"},{"family":"Caumon","given":"Guillaume"}],"issued":{"date-parts":[["2018"]]},"citation-key":"Wellmann2018AG"}}],"schema":"https://github.com/citation-style-language/schema/raw/master/csl-citation.json"} </w:instrText>
       </w:r>
       <w:r>
         <w:fldChar w:fldCharType="separate"/>
@@ -888,7 +999,7 @@
         <w:rPr>
           <w:szCs w:val="24"/>
         </w:rPr>
-        <w:t>(</w:t>
+        <w:t xml:space="preserve">(e.g., </w:t>
       </w:r>
       <w:r>
         <w:rPr>
@@ -908,149 +1019,184 @@
           <w:smallCaps/>
           <w:szCs w:val="24"/>
         </w:rPr>
-        <w:t>Perrin &amp; Rainaud</w:t>
-      </w:r>
-      <w:r>
-        <w:rPr>
-          <w:szCs w:val="24"/>
-        </w:rPr>
-        <w:t xml:space="preserve">, 2013; </w:t>
-      </w:r>
+        <w:t xml:space="preserve">Perrin &amp; </w:t>
+      </w:r>
+      <w:proofErr w:type="spellStart"/>
       <w:r>
         <w:rPr>
           <w:smallCaps/>
           <w:szCs w:val="24"/>
         </w:rPr>
-        <w:t>Ringrose &amp; Bentley</w:t>
-      </w:r>
+        <w:t>Rainaud</w:t>
+      </w:r>
+      <w:proofErr w:type="spellEnd"/>
       <w:r>
         <w:rPr>
           <w:szCs w:val="24"/>
         </w:rPr>
-        <w:t xml:space="preserve">, 2015; </w:t>
+        <w:t xml:space="preserve">, 2013; </w:t>
       </w:r>
       <w:r>
         <w:rPr>
           <w:smallCaps/>
           <w:szCs w:val="24"/>
         </w:rPr>
-        <w:t>Wellmann &amp; Caumon</w:t>
+        <w:t>Ringrose &amp; Bentley</w:t>
       </w:r>
       <w:r>
         <w:rPr>
           <w:szCs w:val="24"/>
         </w:rPr>
-        <w:t>, 2018)</w:t>
-      </w:r>
-      <w:r>
-        <w:fldChar w:fldCharType="end"/>
-      </w:r>
-      <w:r>
-        <w:t xml:space="preserve">”. </w:t>
-      </w:r>
-      <w:r>
-        <w:t>Direct citations in a sentence using only the publication year in parenthesis</w:t>
-      </w:r>
-      <w:r>
-        <w:t xml:space="preserve">, for example: </w:t>
-      </w:r>
-      <w:r>
-        <w:t>“</w:t>
-      </w:r>
-      <w:r>
-        <w:rPr>
-          <w:smallCaps/>
-        </w:rPr>
-        <w:t xml:space="preserve">Perrin </w:t>
-      </w:r>
-      <w:r>
-        <w:rPr>
-          <w:smallCaps/>
-        </w:rPr>
-        <w:t>&amp;</w:t>
-      </w:r>
-      <w:r>
-        <w:rPr>
-          <w:smallCaps/>
-        </w:rPr>
-        <w:t xml:space="preserve"> Rainaud</w:t>
-      </w:r>
-      <w:r>
-        <w:t xml:space="preserve"> </w:t>
-      </w:r>
-      <w:r>
-        <w:fldChar w:fldCharType="begin"/>
-      </w:r>
-      <w:r>
-        <w:instrText xml:space="preserve"> ADDIN ZOTERO_ITEM CSL_CITATION {"citationID":"q2PB86Ee","properties":{"formattedCitation":"(2013)","plainCitation":"(2013)","noteIndex":0},"citationItems":[{"id":1835,"uris":["http://zotero.org/users/1051299/items/HHEKAGJJ"],"uri":["http://zotero.org/users/1051299/items/HHEKAGJJ"],"itemData":{"id":1835,"type":"book","ISBN":"2-7108-1002-6","publisher":"Editions Technip","title":"Shared Earth Modeling: Knowledge Driven Solutions for Building and Managing Subsurface 3D Geological Models","author":[{"family":"Perrin","given":"Michel"},{"family":"Rainaud","given":"Jean-François"}],"issued":{"date-parts":[["2013"]]}},"suppress-author":true}],"schema":"https://github.com/citation-style-language/schema/raw/master/csl-citation.json"} </w:instrText>
-      </w:r>
-      <w:r>
-        <w:fldChar w:fldCharType="separate"/>
-      </w:r>
-      <w:r>
-        <w:t>(2013)</w:t>
-      </w:r>
-      <w:r>
-        <w:fldChar w:fldCharType="end"/>
-      </w:r>
-      <w:r>
-        <w:t xml:space="preserve"> </w:t>
-      </w:r>
-      <w:r>
-        <w:t>propose several ontologies</w:t>
-      </w:r>
-      <w:r>
-        <w:t xml:space="preserve">…”. </w:t>
-      </w:r>
-      <w:r>
-        <w:t xml:space="preserve">Here is another example of references with more authors </w:t>
-      </w:r>
-      <w:r>
-        <w:fldChar w:fldCharType="begin"/>
-      </w:r>
-      <w:r>
-        <w:instrText xml:space="preserve"> ADDIN ZOTERO_ITEM CSL_CITATION {"citationID":"7ECiovGr","properties":{"formattedCitation":"({\\scaps Collon et al.}, 2017; {\\scaps Freeman, Yielding &amp; Badley}, 1990; {\\scaps Kolditz et al.}, 2012)","plainCitation":"(Collon et al., 2017; Freeman, Yielding &amp; Badley, 1990; Kolditz et al., 2012)","noteIndex":0},"citationItems":[{"id":1875,"uris":["http://zotero.org/users/1051299/items/7V87WABD"],"uri":["http://zotero.org/users/1051299/items/7V87WABD"],"itemData":{"id":1875,"type":"article-journal","container-title":"Geomorphology","DOI":"10.1016/j.geomorph.2017.01.034","ISSN":"0169555X","language":"en","page":"122-142","source":"CrossRef","title":"Statistical metrics for the characterization of karst network geometry and topology","volume":"283","author":[{"family":"Collon","given":"Pauline"},{"family":"Bernasconi","given":"David"},{"family":"Vuilleumier","given":"Cécile"},{"family":"Renard","given":"Philippe"}],"issued":{"date-parts":[["2017",4]]}}},{"id":1005,"uris":["http://zotero.org/users/1051299/items/Z7BNBZCB"],"uri":["http://zotero.org/users/1051299/items/Z7BNBZCB"],"itemData":{"id":1005,"type":"article-journal","container-title":"First Break","issue":"3","source":"Google Scholar","title":"Fault correlation during seismic interpretation","URL":"http://www.earthdoc.org/publication/publicationdetails/?publication=28228","volume":"8","author":[{"family":"Freeman","given":"B."},{"family":"Yielding","given":"G."},{"family":"Badley","given":"M."}],"accessed":{"date-parts":[["2016",2,5]]},"issued":{"date-parts":[["1990"]]}}},{"id":456,"uris":["http://zotero.org/users/1051299/items/3GSDGG6W"],"uri":["http://zotero.org/users/1051299/items/3GSDGG6W"],"itemData":{"id":456,"type":"article-journal","container-title":"Environmental Earth Sciences","DOI":"10.1007/s12665-012-1546-x","ISSN":"1866-6280, 1866-6299","issue":"2","language":"en","page":"589-599","source":"CrossRef","title":"OpenGeoSys: an open-source initiative for numerical simulation of thermo-hydro-mechanical/chemical (THM/C) processes in porous media","title-short":"OpenGeoSys","volume":"67","author":[{"family":"Kolditz","given":"O."},{"family":"Bauer","given":"S."},{"family":"Bilke","given":"L."},{"family":"Böttcher","given":"N."},{"family":"Delfs","given":"J. O."},{"family":"Fischer","given":"T."},{"family":"Görke","given":"U. J."},{"family":"Kalbacher","given":"T."},{"family":"Kosakowski","given":"G."},{"family":"McDermott","given":"C. I."},{"family":"Park","given":"C. H."},{"family":"Radu","given":"F."},{"family":"Rink","given":"K."},{"family":"Shao","given":"H."},{"family":"Shao","given":"H. B."},{"family":"Sun","given":"F."},{"family":"Sun","given":"Y. Y."},{"family":"Singh","given":"A. K."},{"family":"Taron","given":"J."},{"family":"Walther","given":"M."},{"family":"Wang","given":"W."},{"family":"Watanabe","given":"N."},{"family":"Wu","given":"Y."},{"family":"Xie","given":"M."},{"family":"Xu","given":"W."},{"family":"Zehner","given":"B."}],"issued":{"date-parts":[["2012",9]]}}}],"schema":"https://github.com/citation-style-language/schema/raw/master/csl-citation.json"} </w:instrText>
-      </w:r>
-      <w:r>
-        <w:fldChar w:fldCharType="separate"/>
-      </w:r>
-      <w:r>
-        <w:rPr>
-          <w:szCs w:val="24"/>
-        </w:rPr>
-        <w:t>(</w:t>
-      </w:r>
+        <w:t xml:space="preserve">, 2015; </w:t>
+      </w:r>
+      <w:proofErr w:type="spellStart"/>
       <w:r>
         <w:rPr>
           <w:smallCaps/>
           <w:szCs w:val="24"/>
         </w:rPr>
-        <w:t>Collon et al.</w:t>
-      </w:r>
-      <w:r>
-        <w:rPr>
-          <w:szCs w:val="24"/>
-        </w:rPr>
-        <w:t xml:space="preserve">, 2017; </w:t>
-      </w:r>
+        <w:t>Wellmann</w:t>
+      </w:r>
+      <w:proofErr w:type="spellEnd"/>
       <w:r>
         <w:rPr>
           <w:smallCaps/>
           <w:szCs w:val="24"/>
         </w:rPr>
-        <w:t>Freeman, Yielding &amp; Badley</w:t>
+        <w:t xml:space="preserve"> &amp; Caumon</w:t>
       </w:r>
       <w:r>
         <w:rPr>
           <w:szCs w:val="24"/>
         </w:rPr>
-        <w:t xml:space="preserve">, 1990; </w:t>
-      </w:r>
+        <w:t>, 2018)</w:t>
+      </w:r>
+      <w:r>
+        <w:fldChar w:fldCharType="end"/>
+      </w:r>
+      <w:r>
+        <w:t xml:space="preserve">”. </w:t>
+      </w:r>
+      <w:r>
+        <w:t>Direct citations in a sentence using only the publication year in parenthesis</w:t>
+      </w:r>
+      <w:r>
+        <w:t xml:space="preserve">, for example: </w:t>
+      </w:r>
+      <w:r>
+        <w:t>“</w:t>
+      </w:r>
+      <w:r>
+        <w:rPr>
+          <w:smallCaps/>
+        </w:rPr>
+        <w:t xml:space="preserve">Perrin </w:t>
+      </w:r>
+      <w:r>
+        <w:rPr>
+          <w:smallCaps/>
+        </w:rPr>
+        <w:t>&amp;</w:t>
+      </w:r>
+      <w:r>
+        <w:rPr>
+          <w:smallCaps/>
+        </w:rPr>
+        <w:t xml:space="preserve"> </w:t>
+      </w:r>
+      <w:proofErr w:type="spellStart"/>
+      <w:r>
+        <w:rPr>
+          <w:smallCaps/>
+        </w:rPr>
+        <w:t>Rainaud</w:t>
+      </w:r>
+      <w:proofErr w:type="spellEnd"/>
+      <w:r>
+        <w:t xml:space="preserve"> </w:t>
+      </w:r>
+      <w:r>
+        <w:fldChar w:fldCharType="begin"/>
+      </w:r>
+      <w:r>
+        <w:instrText xml:space="preserve"> ADDIN ZOTERO_ITEM CSL_CITATION {"citationID":"q2PB86Ee","properties":{"formattedCitation":"(2013)","plainCitation":"(2013)","noteIndex":0},"citationItems":[{"id":1835,"uris":["http://zotero.org/users/1051299/items/HHEKAGJJ"],"itemData":{"id":1835,"type":"book","ISBN":"2-7108-1002-6","publisher":"Editions Technip","title":"Shared Earth Modeling: Knowledge Driven Solutions for Building and Managing Subsurface 3D Geological Models","author":[{"family":"Perrin","given":"Michel"},{"family":"Rainaud","given":"Jean-François"}],"issued":{"date-parts":[["2013"]]},"citation-key":"Perrin2013"},"suppress-author":true}],"schema":"https://github.com/citation-style-language/schema/raw/master/csl-citation.json"} </w:instrText>
+      </w:r>
+      <w:r>
+        <w:fldChar w:fldCharType="separate"/>
+      </w:r>
+      <w:r>
+        <w:t>(2013)</w:t>
+      </w:r>
+      <w:r>
+        <w:fldChar w:fldCharType="end"/>
+      </w:r>
+      <w:r>
+        <w:t xml:space="preserve"> </w:t>
+      </w:r>
+      <w:r>
+        <w:t>propose several ontologies</w:t>
+      </w:r>
+      <w:r>
+        <w:t xml:space="preserve">…”. </w:t>
+      </w:r>
+      <w:r>
+        <w:t xml:space="preserve">Here is another example of references with more authors </w:t>
+      </w:r>
+      <w:r>
+        <w:fldChar w:fldCharType="begin"/>
+      </w:r>
+      <w:r>
+        <w:instrText xml:space="preserve"> ADDIN ZOTERO_ITEM CSL_CITATION {"citationID":"7ECiovGr","properties":{"formattedCitation":"({\\scaps Collon et al.}, 2017; {\\scaps Freeman, Yielding &amp; Badley}, 1990; {\\scaps Kolditz et al.}, 2012)","plainCitation":"(Collon et al., 2017; Freeman, Yielding &amp; Badley, 1990; Kolditz et al., 2012)","noteIndex":0},"citationItems":[{"id":1875,"uris":["http://zotero.org/users/1051299/items/7V87WABD"],"itemData":{"id":1875,"type":"article-journal","container-title":"Geomorphology","DOI":"10.1016/j.geomorph.2017.01.034","ISSN":"0169555X","language":"en","page":"122-142","source":"CrossRef","title":"Statistical metrics for the characterization of karst network geometry and topology","volume":"283","author":[{"family":"Collon","given":"Pauline"},{"family":"Bernasconi","given":"David"},{"family":"Vuilleumier","given":"Cécile"},{"family":"Renard","given":"Philippe"}],"issued":{"date-parts":[["2017",4]]},"citation-key":"Collon2017G"}},{"id":1005,"uris":["http://zotero.org/users/1051299/items/Z7BNBZCB"],"itemData":{"id":1005,"type":"article-journal","container-title":"First Break","issue":"3","source":"Google Scholar","title":"Fault correlation during seismic interpretation","URL":"http://www.earthdoc.org/publication/publicationdetails/?publication=28228","volume":"8","author":[{"family":"Freeman","given":"B."},{"family":"Yielding","given":"G."},{"family":"Badley","given":"M."}],"accessed":{"date-parts":[["2016",2,5]]},"issued":{"date-parts":[["1990"]]},"citation-key":"Freeman1990FB"}},{"id":456,"uris":["http://zotero.org/users/1051299/items/3GSDGG6W"],"itemData":{"id":456,"type":"article-journal","container-title":"Environmental Earth Sciences","DOI":"10.1007/s12665-012-1546-x","ISSN":"1866-6280, 1866-6299","issue":"2","language":"en","page":"589-599","source":"CrossRef","title":"OpenGeoSys: an open-source initiative for numerical simulation of thermo-hydro-mechanical/chemical (THM/C) processes in porous media","title-short":"OpenGeoSys","volume":"67","author":[{"family":"Kolditz","given":"O."},{"family":"Bauer","given":"S."},{"family":"Bilke","given":"L."},{"family":"Böttcher","given":"N."},{"family":"Delfs","given":"J. O."},{"family":"Fischer","given":"T."},{"family":"Görke","given":"U. J."},{"family":"Kalbacher","given":"T."},{"family":"Kosakowski","given":"G."},{"family":"McDermott","given":"C. I."},{"family":"Park","given":"C. H."},{"family":"Radu","given":"F."},{"family":"Rink","given":"K."},{"family":"Shao","given":"H."},{"family":"Shao","given":"H. B."},{"family":"Sun","given":"F."},{"family":"Sun","given":"Y. Y."},{"family":"Singh","given":"A. K."},{"family":"Taron","given":"J."},{"family":"Walther","given":"M."},{"family":"Wang","given":"W."},{"family":"Watanabe","given":"N."},{"family":"Wu","given":"Y."},{"family":"Xie","given":"M."},{"family":"Xu","given":"W."},{"family":"Zehner","given":"B."}],"issued":{"date-parts":[["2012",9]]},"citation-key":"Kolditz2012EES"}}],"schema":"https://github.com/citation-style-language/schema/raw/master/csl-citation.json"} </w:instrText>
+      </w:r>
+      <w:r>
+        <w:fldChar w:fldCharType="separate"/>
+      </w:r>
+      <w:r>
+        <w:rPr>
+          <w:szCs w:val="24"/>
+        </w:rPr>
+        <w:t>(</w:t>
+      </w:r>
+      <w:proofErr w:type="spellStart"/>
       <w:r>
         <w:rPr>
           <w:smallCaps/>
           <w:szCs w:val="24"/>
         </w:rPr>
+        <w:t>Collon</w:t>
+      </w:r>
+      <w:proofErr w:type="spellEnd"/>
+      <w:r>
+        <w:rPr>
+          <w:smallCaps/>
+          <w:szCs w:val="24"/>
+        </w:rPr>
+        <w:t xml:space="preserve"> et al.</w:t>
+      </w:r>
+      <w:r>
+        <w:rPr>
+          <w:szCs w:val="24"/>
+        </w:rPr>
+        <w:t xml:space="preserve">, 2017; </w:t>
+      </w:r>
+      <w:r>
+        <w:rPr>
+          <w:smallCaps/>
+          <w:szCs w:val="24"/>
+        </w:rPr>
+        <w:t>Freeman, Yielding &amp; Badley</w:t>
+      </w:r>
+      <w:r>
+        <w:rPr>
+          <w:szCs w:val="24"/>
+        </w:rPr>
+        <w:t xml:space="preserve">, 1990; </w:t>
+      </w:r>
+      <w:r>
+        <w:rPr>
+          <w:smallCaps/>
+          <w:szCs w:val="24"/>
+        </w:rPr>
         <w:t>Kolditz et al.</w:t>
       </w:r>
       <w:r>
@@ -1063,7 +1209,118 @@
         <w:fldChar w:fldCharType="end"/>
       </w:r>
       <w:r>
-        <w:t xml:space="preserve">: </w:t>
+        <w:t>. Prefixes or suffixes can be used</w:t>
+      </w:r>
+      <w:r>
+        <w:t xml:space="preserve">, </w:t>
+      </w:r>
+      <w:r>
+        <w:t xml:space="preserve">for example : “Homogenization allows to transform a detailed elastic model into a smooth equivalent medium </w:t>
+      </w:r>
+      <w:r>
+        <w:fldChar w:fldCharType="begin"/>
+      </w:r>
+      <w:r>
+        <w:instrText xml:space="preserve"> ADDIN ZOTERO_ITEM CSL_CITATION {"citationID":"O1IUvt1j","properties":{"formattedCitation":"(see {\\scaps Capdeville, Cupillard &amp; Singh}, 2020 and references therein)","plainCitation":"(see Capdeville, Cupillard &amp; Singh, 2020 and references therein)","noteIndex":0},"citationItems":[{"id":3995,"uris":["http://zotero.org/users/1051299/items/KD9RGJTS"],"itemData":{"id":3995,"type":"chapter","container-title":"Advances in Geophysics","ISBN":"978-0-12-821669-9","language":"en","note":"tex.ids= Capdeville2020AiGa\nDOI: 10.1016/bs.agph.2020.07.001","page":"217-306","publisher":"Elsevier","source":"DOI.org (Crossref)","title":"An introduction to the two-scale homogenization method for seismology","URL":"https://linkinghub.elsevier.com/retrieve/pii/S0065268720300017","volume":"61","author":[{"family":"Capdeville","given":"Yann"},{"family":"Cupillard","given":"Paul"},{"family":"Singh","given":"Sneha"}],"accessed":{"date-parts":[["2021",3,4]]},"issued":{"date-parts":[["2020"]]},"citation-key":"Capdeville2020AiG"},"label":"page","prefix":"see ","suffix":"and references therein"}],"schema":"https://github.com/citation-style-language/schema/raw/master/csl-citation.json"} </w:instrText>
+      </w:r>
+      <w:r>
+        <w:fldChar w:fldCharType="separate"/>
+      </w:r>
+      <w:r>
+        <w:rPr>
+          <w:szCs w:val="24"/>
+        </w:rPr>
+        <w:t xml:space="preserve">(see </w:t>
+      </w:r>
+      <w:proofErr w:type="spellStart"/>
+      <w:r>
+        <w:rPr>
+          <w:smallCaps/>
+          <w:szCs w:val="24"/>
+        </w:rPr>
+        <w:t>Capdeville</w:t>
+      </w:r>
+      <w:proofErr w:type="spellEnd"/>
+      <w:r>
+        <w:rPr>
+          <w:smallCaps/>
+          <w:szCs w:val="24"/>
+        </w:rPr>
+        <w:t xml:space="preserve">, </w:t>
+      </w:r>
+      <w:proofErr w:type="spellStart"/>
+      <w:r>
+        <w:rPr>
+          <w:smallCaps/>
+          <w:szCs w:val="24"/>
+        </w:rPr>
+        <w:t>Cupillard</w:t>
+      </w:r>
+      <w:proofErr w:type="spellEnd"/>
+      <w:r>
+        <w:rPr>
+          <w:smallCaps/>
+          <w:szCs w:val="24"/>
+        </w:rPr>
+        <w:t xml:space="preserve"> &amp; Singh</w:t>
+      </w:r>
+      <w:r>
+        <w:rPr>
+          <w:szCs w:val="24"/>
+        </w:rPr>
+        <w:t>, 2020 and references therein)</w:t>
+      </w:r>
+      <w:r>
+        <w:fldChar w:fldCharType="end"/>
+      </w:r>
+      <w:r>
+        <w:t xml:space="preserve">”. Suffixes should also be used to refer to specific sections / chapters of </w:t>
+      </w:r>
+      <w:r>
+        <w:fldChar w:fldCharType="begin"/>
+      </w:r>
+      <w:r>
+        <w:instrText xml:space="preserve"> ADDIN ZOTERO_ITEM CSL_CITATION {"citationID":"0WaaPr0h","properties":{"formattedCitation":"(e.g., {\\scaps Mallet}, 2014, p. 115\\uc0\\u8209{}126)","plainCitation":"(e.g., Mallet, 2014, p. 115‑126)","noteIndex":0},"citationItems":[{"id":1837,"uris":["http://zotero.org/users/1051299/items/FG4FWKDD"],"itemData":{"id":1837,"type":"book","ISBN":"90-73834-81-3","publisher":"EAGE publications","title":"Elements of mathematical sedimentary geology: The GeoChron model","author":[{"family":"Mallet","given":"Jean-Laurent"}],"issued":{"date-parts":[["2014"]]},"citation-key":"Mallet2014"},"locator":"115-126","label":"page","prefix":"e.g.,"}],"schema":"https://github.com/citation-style-language/schema/raw/master/csl-citation.json"} </w:instrText>
+      </w:r>
+      <w:r>
+        <w:fldChar w:fldCharType="separate"/>
+      </w:r>
+      <w:r>
+        <w:rPr>
+          <w:szCs w:val="24"/>
+        </w:rPr>
+        <w:t xml:space="preserve">(e.g., </w:t>
+      </w:r>
+      <w:r>
+        <w:rPr>
+          <w:smallCaps/>
+          <w:szCs w:val="24"/>
+        </w:rPr>
+        <w:t>Mallet</w:t>
+      </w:r>
+      <w:r>
+        <w:rPr>
+          <w:szCs w:val="24"/>
+        </w:rPr>
+        <w:t>, 2014, p. 115‑126)</w:t>
+      </w:r>
+      <w:r>
+        <w:fldChar w:fldCharType="end"/>
+      </w:r>
+      <w:r>
+        <w:t>.</w:t>
+      </w:r>
+      <w:r>
+        <w:t xml:space="preserve"> </w:t>
+      </w:r>
+      <w:r>
+        <w:t xml:space="preserve">Such precisions are important to add precision to the citation and </w:t>
+      </w:r>
+      <w:r>
+        <w:t xml:space="preserve">to </w:t>
+      </w:r>
+      <w:r>
+        <w:t xml:space="preserve">help the reader distinguish between example illustrating a general statement or some more specific contributions. </w:t>
       </w:r>
     </w:p>
     <w:p>
@@ -1077,7 +1334,13 @@
         <w:t xml:space="preserve"> to use </w:t>
       </w:r>
       <w:r>
-        <w:t>the RING2021 style</w:t>
+        <w:t>the RING202</w:t>
+      </w:r>
+      <w:r>
+        <w:t>3</w:t>
+      </w:r>
+      <w:r>
+        <w:t xml:space="preserve"> style</w:t>
       </w:r>
     </w:p>
     <w:p>
@@ -1107,7 +1370,13 @@
         <w:t xml:space="preserve">oad the </w:t>
       </w:r>
       <w:r>
-        <w:t xml:space="preserve">RING2021.csl </w:t>
+        <w:t>RING202</w:t>
+      </w:r>
+      <w:r>
+        <w:t>3</w:t>
+      </w:r>
+      <w:r>
+        <w:t xml:space="preserve">.csl </w:t>
       </w:r>
       <w:r>
         <w:t xml:space="preserve">citation style, which can then be selected in the Document preferences of the Word Zotero plugin </w:t>
@@ -1136,7 +1405,13 @@
         <w:t xml:space="preserve"> to use </w:t>
       </w:r>
       <w:r>
-        <w:t xml:space="preserve">the RING2021 </w:t>
+        <w:t>the RING202</w:t>
+      </w:r>
+      <w:r>
+        <w:t>3</w:t>
+      </w:r>
+      <w:r>
+        <w:t xml:space="preserve"> </w:t>
       </w:r>
       <w:r>
         <w:t>style</w:t>
@@ -1155,6 +1430,7 @@
         <w:pStyle w:val="Titre2"/>
       </w:pPr>
       <w:r>
+        <w:lastRenderedPageBreak/>
         <w:t>Figures</w:t>
       </w:r>
     </w:p>
@@ -1343,11 +1619,22 @@
         <w:t>)</w:t>
       </w:r>
       <w:r>
-        <w:t xml:space="preserve">. Please use Arial for figure </w:t>
-      </w:r>
-      <w:r>
-        <w:lastRenderedPageBreak/>
-        <w:t>annotations and labeling. When preparing figure</w:t>
+        <w:t>. Please use Arial for figure annotations and labeling</w:t>
+      </w:r>
+      <w:r>
+        <w:t xml:space="preserve">, </w:t>
+      </w:r>
+      <w:r>
+        <w:t xml:space="preserve">and check that the label size has approximately the same size as the main text </w:t>
+      </w:r>
+      <w:r>
+        <w:t>in the final document</w:t>
+      </w:r>
+      <w:r>
+        <w:t>.</w:t>
+      </w:r>
+      <w:r>
+        <w:t xml:space="preserve"> When preparing figure</w:t>
       </w:r>
       <w:r>
         <w:t>s</w:t>
@@ -1363,6 +1650,26 @@
       </w:r>
       <w:r>
         <w:t xml:space="preserve">cm width). </w:t>
+      </w:r>
+    </w:p>
+    <w:p>
+      <w:pPr>
+        <w:pStyle w:val="GocadNormal"/>
+      </w:pPr>
+      <w:r>
+        <w:t>Please place figures at top of pages (the default placement option</w:t>
+      </w:r>
+      <w:r>
+        <w:t xml:space="preserve"> in LaTeX</w:t>
+      </w:r>
+      <w:r>
+        <w:t>) to avoid fragmenting the text. Include figures in the same order as cited in the text so that the reader does not see a reference to Fig. 6 before s</w:t>
+      </w:r>
+      <w:r>
+        <w:t>e</w:t>
+      </w:r>
+      <w:r>
+        <w:t>eing the reference to Fig. 4.</w:t>
       </w:r>
     </w:p>
     <w:p>
@@ -1913,7 +2220,9 @@
     </w:tbl>
     <w:p>
       <w:pPr>
-        <w:rPr>
+        <w:ind w:firstLine="0"/>
+        <w:rPr>
+          <w:rFonts w:cs="Mangal"/>
           <w:szCs w:val="22"/>
         </w:rPr>
       </w:pPr>
@@ -1930,7 +2239,19 @@
         <w:t>When the sentence continues after the equation, you may place a coma after the equation and the next line</w:t>
       </w:r>
       <w:r>
-        <w:t xml:space="preserve"> should not be indented. The equation</w:t>
+        <w:t xml:space="preserve"> should </w:t>
+      </w:r>
+      <w:r>
+        <w:t>only</w:t>
+      </w:r>
+      <w:r>
+        <w:t xml:space="preserve"> be indented</w:t>
+      </w:r>
+      <w:r>
+        <w:t xml:space="preserve"> if a new paragraph is started</w:t>
+      </w:r>
+      <w:r>
+        <w:t>. The equation</w:t>
       </w:r>
       <w:r>
         <w:t xml:space="preserve"> is just placed on a separate line and numbered for better visibility and later references. </w:t>
@@ -2390,16 +2711,20 @@
       </w:r>
       <w:r>
         <w:rPr>
-          <w:rStyle w:val="EqStyleCar"/>
-        </w:rPr>
-        <w:t>.</w:t>
-      </w:r>
-      <w:r>
-        <w:rPr>
-          <w:szCs w:val="22"/>
-        </w:rPr>
-        <w:t xml:space="preserve"> </w:t>
-      </w:r>
+          <w:rFonts w:cs="Mangal"/>
+          <w:szCs w:val="22"/>
+        </w:rPr>
+        <w:t>”</w:t>
+      </w:r>
+    </w:p>
+    <w:p>
+      <w:pPr>
+        <w:ind w:firstLine="720"/>
+        <w:rPr>
+          <w:rFonts w:cs="Mangal"/>
+          <w:szCs w:val="22"/>
+        </w:rPr>
+      </w:pPr>
       <w:r>
         <w:rPr>
           <w:szCs w:val="22"/>
@@ -2434,7 +2759,7 @@
         <w:rPr>
           <w:szCs w:val="22"/>
         </w:rPr>
-        <w:instrText xml:space="preserve"> ADDIN ZOTERO_ITEM CSL_CITATION {"citationID":"pWY7z5AB","properties":{"formattedCitation":"(2010)","plainCitation":"(2010)","noteIndex":0},"citationItems":[{"id":3512,"uris":["http://zotero.org/users/1051299/items/GQQNAJ22"],"uri":["http://zotero.org/users/1051299/items/GQQNAJ22"],"itemData":{"id":3512,"type":"manuscript","event-place":"Purdue University","genre":"Lecture notes","language":"en","number-of-pages":"17","publisher-place":"Purdue University","source":"Zotero","title":"A Guide to Writing Mathematics","URL":"http://","author":[{"family":"Lee","given":"Dr Kevin P"}],"issued":{"date-parts":[["2010"]]}},"suppress-author":true}],"schema":"https://github.com/citation-style-language/schema/raw/master/csl-citation.json"} </w:instrText>
+        <w:instrText xml:space="preserve"> ADDIN ZOTERO_ITEM CSL_CITATION {"citationID":"pWY7z5AB","properties":{"formattedCitation":"(2010)","plainCitation":"(2010)","noteIndex":0},"citationItems":[{"id":3512,"uris":["http://zotero.org/users/1051299/items/GQQNAJ22"],"itemData":{"id":3512,"type":"manuscript","event-place":"Purdue University","genre":"Lecture notes","language":"en","number-of-pages":"17","publisher-place":"Purdue University","source":"Zotero","title":"A Guide to Writing Mathematics","URL":"http://","author":[{"family":"Lee","given":"Dr Kevin P"}],"issued":{"date-parts":[["2010"]]},"citation-key":"Lee2010"},"suppress-author":true}],"schema":"https://github.com/citation-style-language/schema/raw/master/csl-citation.json"} </w:instrText>
       </w:r>
       <w:r>
         <w:rPr>
@@ -2463,6 +2788,7 @@
         <w:pStyle w:val="Titre1"/>
       </w:pPr>
       <w:r>
+        <w:lastRenderedPageBreak/>
         <w:t>Results</w:t>
       </w:r>
       <w:r>
@@ -2712,6 +3038,85 @@
     </w:p>
     <w:p>
       <w:pPr>
+        <w:rPr>
+          <w:szCs w:val="22"/>
+        </w:rPr>
+      </w:pPr>
+      <w:r>
+        <w:rPr>
+          <w:szCs w:val="22"/>
+        </w:rPr>
+        <w:t>Presenting and commenting results can be challenging. As in the main text, think about the story you want to tell</w:t>
+      </w:r>
+      <w:r>
+        <w:rPr>
+          <w:szCs w:val="22"/>
+        </w:rPr>
+        <w:t>.</w:t>
+      </w:r>
+      <w:r>
+        <w:rPr>
+          <w:szCs w:val="22"/>
+        </w:rPr>
+        <w:t xml:space="preserve"> </w:t>
+      </w:r>
+      <w:r>
+        <w:rPr>
+          <w:szCs w:val="22"/>
+        </w:rPr>
+        <w:t>P</w:t>
+      </w:r>
+      <w:r>
+        <w:rPr>
+          <w:szCs w:val="22"/>
+        </w:rPr>
+        <w:t>lan</w:t>
+      </w:r>
+      <w:r>
+        <w:rPr>
+          <w:szCs w:val="22"/>
+        </w:rPr>
+        <w:t xml:space="preserve"> </w:t>
+      </w:r>
+      <w:r>
+        <w:rPr>
+          <w:szCs w:val="22"/>
+        </w:rPr>
+        <w:t xml:space="preserve">ahead </w:t>
+      </w:r>
+      <w:r>
+        <w:rPr>
+          <w:szCs w:val="22"/>
+        </w:rPr>
+        <w:t xml:space="preserve">for creating figures where the features </w:t>
+      </w:r>
+      <w:r>
+        <w:rPr>
+          <w:szCs w:val="22"/>
+        </w:rPr>
+        <w:t xml:space="preserve">of interest </w:t>
+      </w:r>
+      <w:r>
+        <w:rPr>
+          <w:szCs w:val="22"/>
+        </w:rPr>
+        <w:t>clearly appear. Avoid paraphrasing figures</w:t>
+      </w:r>
+      <w:r>
+        <w:rPr>
+          <w:szCs w:val="22"/>
+        </w:rPr>
+        <w:t xml:space="preserve"> in the main text or in the legend</w:t>
+      </w:r>
+      <w:r>
+        <w:rPr>
+          <w:szCs w:val="22"/>
+        </w:rPr>
+        <w:t>, but rather highlight the salient aspects and comment / interpret. A good results section should teach us something.</w:t>
+      </w:r>
+    </w:p>
+    <w:p>
+      <w:pPr>
         <w:pStyle w:val="Titre1"/>
       </w:pPr>
       <w:bookmarkStart w:id="2" w:name="_Ref37265013"/>
@@ -2751,7 +3156,13 @@
     </w:p>
     <w:p>
       <w:r>
-        <w:t xml:space="preserve">In terms of style, please make a clear distinction between facts, interpretations, speculations and opinions. </w:t>
+        <w:t>This section is the place to do philosophy, and to integrate the learnings from the method and results section. It is common that doubts and may persist on some aspects of the paper. The discussion is the place to discuss(!) these doubts: as Richard Feynman said, ``When a scientist doesn't know the answer to a problem, he is ignorant. When he has a hunch as to what the result is, he is uncertain. And when he is pretty damn sure of what the result is going to be, he is still in some doubt''. In terms of style, please make a clear distinction between facts, interpretations, speculations</w:t>
+      </w:r>
+      <w:r>
+        <w:t>,</w:t>
+      </w:r>
+      <w:r>
+        <w:t xml:space="preserve"> and opinions.</w:t>
       </w:r>
     </w:p>
     <w:p>
@@ -2815,7 +3226,6 @@
         <w:rPr>
           <w:lang w:eastAsia="en-US"/>
         </w:rPr>
-        <w:lastRenderedPageBreak/>
         <w:t xml:space="preserve">Typical acknowledgements for RING sponsored work read: </w:t>
       </w:r>
       <w:r>
@@ -2844,24 +3254,94 @@
         <w:rPr>
           <w:lang w:eastAsia="en-US"/>
         </w:rPr>
-        <w:t>) at Université de Lorraine. We would like to thank for their support [the industrial and academic sponsors of the RING-GOCAD Consortium managed by ASGA | other sponsors]. The authors would also like to thank [people] for [...] and [organizations] for providing the data used in this study. The software corresponding to this paper is available as [software name | the GoNURBS plugin of SKUA-Gocad geomodeling software]. We also acknowledge [</w:t>
-      </w:r>
+        <w:t xml:space="preserve">) at Université de Lorraine. We would like to thank for their support [the industrial and academic sponsors of the RING-GOCAD Consortium managed by ASGA | other sponsors]. The authors would also like to thank [people] for [...] and [organizations] for providing the data used in this study. The software corresponding to this paper is available as [software name | the </w:t>
+      </w:r>
+      <w:proofErr w:type="spellStart"/>
       <w:r>
         <w:rPr>
           <w:lang w:eastAsia="en-US"/>
         </w:rPr>
+        <w:t>GoNURBS</w:t>
+      </w:r>
+      <w:proofErr w:type="spellEnd"/>
+      <w:r>
+        <w:rPr>
+          <w:lang w:eastAsia="en-US"/>
+        </w:rPr>
+        <w:t xml:space="preserve"> plugin of SKUA-</w:t>
+      </w:r>
+      <w:proofErr w:type="spellStart"/>
+      <w:r>
+        <w:rPr>
+          <w:lang w:eastAsia="en-US"/>
+        </w:rPr>
+        <w:t>Gocad</w:t>
+      </w:r>
+      <w:proofErr w:type="spellEnd"/>
+      <w:r>
+        <w:rPr>
+          <w:lang w:eastAsia="en-US"/>
+        </w:rPr>
+        <w:t xml:space="preserve"> geomodeling software]. We also acknowledge [</w:t>
+      </w:r>
+      <w:proofErr w:type="spellStart"/>
+      <w:r>
+        <w:rPr>
+          <w:lang w:eastAsia="en-US"/>
+        </w:rPr>
         <w:t>AspenTech</w:t>
       </w:r>
+      <w:proofErr w:type="spellEnd"/>
       <w:r>
         <w:rPr>
           <w:lang w:eastAsia="en-US"/>
         </w:rPr>
-        <w:t xml:space="preserve"> for the SKUA-Gocad Software and development kit | Schlumberger for the Eclipse software | INRIA for the Geogram library | any other professional software used].</w:t>
-      </w:r>
+        <w:t xml:space="preserve"> for the SKUA-</w:t>
+      </w:r>
+      <w:proofErr w:type="spellStart"/>
       <w:r>
         <w:rPr>
           <w:lang w:eastAsia="en-US"/>
         </w:rPr>
+        <w:t>Gocad</w:t>
+      </w:r>
+      <w:proofErr w:type="spellEnd"/>
+      <w:r>
+        <w:rPr>
+          <w:lang w:eastAsia="en-US"/>
+        </w:rPr>
+        <w:t xml:space="preserve"> Software and development kit | S</w:t>
+      </w:r>
+      <w:r>
+        <w:rPr>
+          <w:lang w:eastAsia="en-US"/>
+        </w:rPr>
+        <w:t>LB</w:t>
+      </w:r>
+      <w:r>
+        <w:rPr>
+          <w:lang w:eastAsia="en-US"/>
+        </w:rPr>
+        <w:t xml:space="preserve"> for the Eclipse software | INRIA for the </w:t>
+      </w:r>
+      <w:proofErr w:type="spellStart"/>
+      <w:r>
+        <w:rPr>
+          <w:lang w:eastAsia="en-US"/>
+        </w:rPr>
+        <w:t>Geogram</w:t>
+      </w:r>
+      <w:proofErr w:type="spellEnd"/>
+      <w:r>
+        <w:rPr>
+          <w:lang w:eastAsia="en-US"/>
+        </w:rPr>
+        <w:t xml:space="preserve"> library | any other professional software used].</w:t>
+      </w:r>
+      <w:r>
+        <w:rPr>
+          <w:lang w:eastAsia="en-US"/>
+        </w:rPr>
         <w:t>”</w:t>
       </w:r>
     </w:p>
@@ -2889,18 +3369,43 @@
       <w:r>
         <w:fldChar w:fldCharType="separate"/>
       </w:r>
+      <w:proofErr w:type="spellStart"/>
       <w:r>
         <w:rPr>
           <w:smallCaps/>
           <w:sz w:val="20"/>
         </w:rPr>
-        <w:t>Claerbout J</w:t>
-      </w:r>
-      <w:r>
-        <w:rPr>
-          <w:sz w:val="20"/>
-        </w:rPr>
-        <w:t xml:space="preserve">. (1988). A scrutiny of the introduction. In: </w:t>
+        <w:t>Capdeville</w:t>
+      </w:r>
+      <w:proofErr w:type="spellEnd"/>
+      <w:r>
+        <w:rPr>
+          <w:smallCaps/>
+          <w:sz w:val="20"/>
+        </w:rPr>
+        <w:t xml:space="preserve"> Y, </w:t>
+      </w:r>
+      <w:proofErr w:type="spellStart"/>
+      <w:r>
+        <w:rPr>
+          <w:smallCaps/>
+          <w:sz w:val="20"/>
+        </w:rPr>
+        <w:t>Cupillard</w:t>
+      </w:r>
+      <w:proofErr w:type="spellEnd"/>
+      <w:r>
+        <w:rPr>
+          <w:smallCaps/>
+          <w:sz w:val="20"/>
+        </w:rPr>
+        <w:t xml:space="preserve"> P &amp; Singh S</w:t>
+      </w:r>
+      <w:r>
+        <w:rPr>
+          <w:sz w:val="20"/>
+        </w:rPr>
+        <w:t xml:space="preserve">. (2020). An introduction to the two-scale homogenization method for seismology. In: </w:t>
       </w:r>
       <w:r>
         <w:rPr>
@@ -2908,13 +3413,13 @@
           <w:iCs/>
           <w:sz w:val="20"/>
         </w:rPr>
-        <w:t>SEP-59</w:t>
-      </w:r>
-      <w:r>
-        <w:rPr>
-          <w:sz w:val="20"/>
-        </w:rPr>
-        <w:t xml:space="preserve"> (p. 287‑290). http://sep.stanford.edu/data/media/public/oldreports/oldreports/oldreports/sep59/</w:t>
+        <w:t>Advances in Geophysics</w:t>
+      </w:r>
+      <w:r>
+        <w:rPr>
+          <w:sz w:val="20"/>
+        </w:rPr>
+        <w:t xml:space="preserve"> (Vol. 61, p. 217‑306). Elsevier. https://doi.org/10.1016/bs.agph.2020.07.001</w:t>
       </w:r>
     </w:p>
     <w:p>
@@ -2924,26 +3429,28 @@
           <w:sz w:val="20"/>
         </w:rPr>
       </w:pPr>
+      <w:proofErr w:type="spellStart"/>
       <w:r>
         <w:rPr>
           <w:smallCaps/>
           <w:sz w:val="20"/>
-          <w:lang w:val="fr-FR"/>
-        </w:rPr>
-        <w:t>Collon P, Bernasconi D, Vuilleumier C &amp; Renard P</w:t>
-      </w:r>
-      <w:r>
-        <w:rPr>
-          <w:sz w:val="20"/>
-          <w:lang w:val="fr-FR"/>
-        </w:rPr>
-        <w:t xml:space="preserve">. (2017). </w:t>
-      </w:r>
-      <w:r>
-        <w:rPr>
-          <w:sz w:val="20"/>
-        </w:rPr>
-        <w:t xml:space="preserve">Statistical metrics for the characterization of karst network geometry and topology. </w:t>
+        </w:rPr>
+        <w:lastRenderedPageBreak/>
+        <w:t>Claerbout</w:t>
+      </w:r>
+      <w:proofErr w:type="spellEnd"/>
+      <w:r>
+        <w:rPr>
+          <w:smallCaps/>
+          <w:sz w:val="20"/>
+        </w:rPr>
+        <w:t xml:space="preserve"> J</w:t>
+      </w:r>
+      <w:r>
+        <w:rPr>
+          <w:sz w:val="20"/>
+        </w:rPr>
+        <w:t xml:space="preserve">. (1988). A scrutiny of the introduction. In: </w:t>
       </w:r>
       <w:r>
         <w:rPr>
@@ -2951,13 +3458,70 @@
           <w:iCs/>
           <w:sz w:val="20"/>
         </w:rPr>
-        <w:t>Geomorphology</w:t>
-      </w:r>
-      <w:r>
-        <w:rPr>
-          <w:sz w:val="20"/>
-        </w:rPr>
-        <w:t xml:space="preserve"> </w:t>
+        <w:t>SEP-59</w:t>
+      </w:r>
+      <w:r>
+        <w:rPr>
+          <w:sz w:val="20"/>
+        </w:rPr>
+        <w:t xml:space="preserve"> (p. 287‑290). http://sep.stanford.edu/data/media/public/oldreports/oldreports/oldreports/sep59/</w:t>
+      </w:r>
+    </w:p>
+    <w:p>
+      <w:pPr>
+        <w:pStyle w:val="Bibliographie"/>
+        <w:rPr>
+          <w:sz w:val="20"/>
+        </w:rPr>
+      </w:pPr>
+      <w:proofErr w:type="spellStart"/>
+      <w:r>
+        <w:rPr>
+          <w:smallCaps/>
+          <w:sz w:val="20"/>
+          <w:lang w:val="fr-FR"/>
+        </w:rPr>
+        <w:t>Collon</w:t>
+      </w:r>
+      <w:proofErr w:type="spellEnd"/>
+      <w:r>
+        <w:rPr>
+          <w:smallCaps/>
+          <w:sz w:val="20"/>
+          <w:lang w:val="fr-FR"/>
+        </w:rPr>
+        <w:t xml:space="preserve"> P, Bernasconi D, </w:t>
+      </w:r>
+      <w:proofErr w:type="spellStart"/>
+      <w:r>
+        <w:rPr>
+          <w:smallCaps/>
+          <w:sz w:val="20"/>
+          <w:lang w:val="fr-FR"/>
+        </w:rPr>
+        <w:t>Vuilleumier</w:t>
+      </w:r>
+      <w:proofErr w:type="spellEnd"/>
+      <w:r>
+        <w:rPr>
+          <w:smallCaps/>
+          <w:sz w:val="20"/>
+          <w:lang w:val="fr-FR"/>
+        </w:rPr>
+        <w:t xml:space="preserve"> C &amp; Renard P</w:t>
+      </w:r>
+      <w:r>
+        <w:rPr>
+          <w:sz w:val="20"/>
+          <w:lang w:val="fr-FR"/>
+        </w:rPr>
+        <w:t xml:space="preserve">. (2017). </w:t>
+      </w:r>
+      <w:r>
+        <w:rPr>
+          <w:sz w:val="20"/>
+        </w:rPr>
+        <w:t xml:space="preserve">Statistical metrics for the characterization of karst network geometry and topology. </w:t>
       </w:r>
       <w:r>
         <w:rPr>
@@ -2965,34 +3529,13 @@
           <w:iCs/>
           <w:sz w:val="20"/>
         </w:rPr>
-        <w:t>283</w:t>
-      </w:r>
-      <w:r>
-        <w:rPr>
-          <w:sz w:val="20"/>
-        </w:rPr>
-        <w:t>:122‑142. https://doi.org/10.1016/j.geomorph.2017.01.034</w:t>
-      </w:r>
-    </w:p>
-    <w:p>
-      <w:pPr>
-        <w:pStyle w:val="Bibliographie"/>
-        <w:rPr>
-          <w:sz w:val="20"/>
-        </w:rPr>
-      </w:pPr>
-      <w:r>
-        <w:rPr>
-          <w:smallCaps/>
-          <w:sz w:val="20"/>
-        </w:rPr>
-        <w:t>Freeman B, Yielding G &amp; Badley M</w:t>
-      </w:r>
-      <w:r>
-        <w:rPr>
-          <w:sz w:val="20"/>
-        </w:rPr>
-        <w:t xml:space="preserve">. (1990). Fault correlation during seismic interpretation. </w:t>
+        <w:t>Geomorphology</w:t>
+      </w:r>
+      <w:r>
+        <w:rPr>
+          <w:sz w:val="20"/>
+        </w:rPr>
+        <w:t xml:space="preserve"> </w:t>
       </w:r>
       <w:r>
         <w:rPr>
@@ -3000,13 +3543,50 @@
           <w:iCs/>
           <w:sz w:val="20"/>
         </w:rPr>
-        <w:t>First Break</w:t>
-      </w:r>
-      <w:r>
-        <w:rPr>
-          <w:sz w:val="20"/>
-        </w:rPr>
-        <w:t xml:space="preserve"> </w:t>
+        <w:t>283</w:t>
+      </w:r>
+      <w:r>
+        <w:rPr>
+          <w:sz w:val="20"/>
+        </w:rPr>
+        <w:t>:122‑142. https://doi.org/10.1016/j.geomorph.2017.01.034</w:t>
+      </w:r>
+    </w:p>
+    <w:p>
+      <w:pPr>
+        <w:pStyle w:val="Bibliographie"/>
+        <w:rPr>
+          <w:sz w:val="20"/>
+        </w:rPr>
+      </w:pPr>
+      <w:r>
+        <w:rPr>
+          <w:smallCaps/>
+          <w:sz w:val="20"/>
+        </w:rPr>
+        <w:t xml:space="preserve">Freeman B, Yielding G &amp; </w:t>
+      </w:r>
+      <w:proofErr w:type="spellStart"/>
+      <w:r>
+        <w:rPr>
+          <w:smallCaps/>
+          <w:sz w:val="20"/>
+        </w:rPr>
+        <w:t>Badley</w:t>
+      </w:r>
+      <w:proofErr w:type="spellEnd"/>
+      <w:r>
+        <w:rPr>
+          <w:smallCaps/>
+          <w:sz w:val="20"/>
+        </w:rPr>
+        <w:t xml:space="preserve"> M</w:t>
+      </w:r>
+      <w:r>
+        <w:rPr>
+          <w:sz w:val="20"/>
+        </w:rPr>
+        <w:t xml:space="preserve">. (1990). Fault correlation during seismic interpretation. </w:t>
       </w:r>
       <w:r>
         <w:rPr>
@@ -3014,34 +3594,13 @@
           <w:iCs/>
           <w:sz w:val="20"/>
         </w:rPr>
-        <w:t>8</w:t>
-      </w:r>
-      <w:r>
-        <w:rPr>
-          <w:sz w:val="20"/>
-        </w:rPr>
-        <w:t>(3). http://www.earthdoc.org/publication/publicationdetails/?publication=28228</w:t>
-      </w:r>
-    </w:p>
-    <w:p>
-      <w:pPr>
-        <w:pStyle w:val="Bibliographie"/>
-        <w:rPr>
-          <w:sz w:val="20"/>
-        </w:rPr>
-      </w:pPr>
-      <w:r>
-        <w:rPr>
-          <w:smallCaps/>
-          <w:sz w:val="20"/>
-        </w:rPr>
-        <w:t>Kolditz O, Bauer S, Bilke L, Böttcher N, Delfs JO, Fischer T, Görke UJ, Kalbacher T, Kosakowski G, McDermott CI, Park CH, Radu F, Rink K, Shao H, Shao HB, Sun F, Sun YY, Singh AK, Taron J, … Zehner B</w:t>
-      </w:r>
-      <w:r>
-        <w:rPr>
-          <w:sz w:val="20"/>
-        </w:rPr>
-        <w:t xml:space="preserve">. (2012). OpenGeoSys: an open-source initiative for numerical simulation of thermo-hydro-mechanical/chemical (THM/C) processes in porous media. </w:t>
+        <w:t>First Break</w:t>
+      </w:r>
+      <w:r>
+        <w:rPr>
+          <w:sz w:val="20"/>
+        </w:rPr>
+        <w:t xml:space="preserve"> </w:t>
       </w:r>
       <w:r>
         <w:rPr>
@@ -3049,13 +3608,169 @@
           <w:iCs/>
           <w:sz w:val="20"/>
         </w:rPr>
-        <w:t>Environmental Earth Sciences</w:t>
-      </w:r>
-      <w:r>
-        <w:rPr>
-          <w:sz w:val="20"/>
-        </w:rPr>
-        <w:t xml:space="preserve"> </w:t>
+        <w:t>8</w:t>
+      </w:r>
+      <w:r>
+        <w:rPr>
+          <w:sz w:val="20"/>
+        </w:rPr>
+        <w:t>(3). http://www.earthdoc.org/publication/publicationdetails/?publication=28228</w:t>
+      </w:r>
+    </w:p>
+    <w:p>
+      <w:pPr>
+        <w:pStyle w:val="Bibliographie"/>
+        <w:rPr>
+          <w:sz w:val="20"/>
+        </w:rPr>
+      </w:pPr>
+      <w:proofErr w:type="spellStart"/>
+      <w:r>
+        <w:rPr>
+          <w:smallCaps/>
+          <w:sz w:val="20"/>
+        </w:rPr>
+        <w:t>Kolditz</w:t>
+      </w:r>
+      <w:proofErr w:type="spellEnd"/>
+      <w:r>
+        <w:rPr>
+          <w:smallCaps/>
+          <w:sz w:val="20"/>
+        </w:rPr>
+        <w:t xml:space="preserve"> O, Bauer S, </w:t>
+      </w:r>
+      <w:proofErr w:type="spellStart"/>
+      <w:r>
+        <w:rPr>
+          <w:smallCaps/>
+          <w:sz w:val="20"/>
+        </w:rPr>
+        <w:t>Bilke</w:t>
+      </w:r>
+      <w:proofErr w:type="spellEnd"/>
+      <w:r>
+        <w:rPr>
+          <w:smallCaps/>
+          <w:sz w:val="20"/>
+        </w:rPr>
+        <w:t xml:space="preserve"> L, </w:t>
+      </w:r>
+      <w:proofErr w:type="spellStart"/>
+      <w:r>
+        <w:rPr>
+          <w:smallCaps/>
+          <w:sz w:val="20"/>
+        </w:rPr>
+        <w:t>Böttcher</w:t>
+      </w:r>
+      <w:proofErr w:type="spellEnd"/>
+      <w:r>
+        <w:rPr>
+          <w:smallCaps/>
+          <w:sz w:val="20"/>
+        </w:rPr>
+        <w:t xml:space="preserve"> N, </w:t>
+      </w:r>
+      <w:proofErr w:type="spellStart"/>
+      <w:r>
+        <w:rPr>
+          <w:smallCaps/>
+          <w:sz w:val="20"/>
+        </w:rPr>
+        <w:t>Delfs</w:t>
+      </w:r>
+      <w:proofErr w:type="spellEnd"/>
+      <w:r>
+        <w:rPr>
+          <w:smallCaps/>
+          <w:sz w:val="20"/>
+        </w:rPr>
+        <w:t xml:space="preserve"> JO, Fischer T, </w:t>
+      </w:r>
+      <w:proofErr w:type="spellStart"/>
+      <w:r>
+        <w:rPr>
+          <w:smallCaps/>
+          <w:sz w:val="20"/>
+        </w:rPr>
+        <w:t>Görke</w:t>
+      </w:r>
+      <w:proofErr w:type="spellEnd"/>
+      <w:r>
+        <w:rPr>
+          <w:smallCaps/>
+          <w:sz w:val="20"/>
+        </w:rPr>
+        <w:t xml:space="preserve"> UJ, </w:t>
+      </w:r>
+      <w:proofErr w:type="spellStart"/>
+      <w:r>
+        <w:rPr>
+          <w:smallCaps/>
+          <w:sz w:val="20"/>
+        </w:rPr>
+        <w:t>Kalbacher</w:t>
+      </w:r>
+      <w:proofErr w:type="spellEnd"/>
+      <w:r>
+        <w:rPr>
+          <w:smallCaps/>
+          <w:sz w:val="20"/>
+        </w:rPr>
+        <w:t xml:space="preserve"> T, </w:t>
+      </w:r>
+      <w:proofErr w:type="spellStart"/>
+      <w:r>
+        <w:rPr>
+          <w:smallCaps/>
+          <w:sz w:val="20"/>
+        </w:rPr>
+        <w:t>Kosakowski</w:t>
+      </w:r>
+      <w:proofErr w:type="spellEnd"/>
+      <w:r>
+        <w:rPr>
+          <w:smallCaps/>
+          <w:sz w:val="20"/>
+        </w:rPr>
+        <w:t xml:space="preserve"> G, McDermott CI, Park CH, Radu F, Rink K, Shao H, Shao HB, Sun F, Sun YY, Singh AK, Taron J, … </w:t>
+      </w:r>
+      <w:proofErr w:type="spellStart"/>
+      <w:r>
+        <w:rPr>
+          <w:smallCaps/>
+          <w:sz w:val="20"/>
+        </w:rPr>
+        <w:t>Zehner</w:t>
+      </w:r>
+      <w:proofErr w:type="spellEnd"/>
+      <w:r>
+        <w:rPr>
+          <w:smallCaps/>
+          <w:sz w:val="20"/>
+        </w:rPr>
+        <w:t xml:space="preserve"> B</w:t>
+      </w:r>
+      <w:r>
+        <w:rPr>
+          <w:sz w:val="20"/>
+        </w:rPr>
+        <w:t xml:space="preserve">. (2012). </w:t>
+      </w:r>
+      <w:proofErr w:type="spellStart"/>
+      <w:r>
+        <w:rPr>
+          <w:sz w:val="20"/>
+        </w:rPr>
+        <w:t>OpenGeoSys</w:t>
+      </w:r>
+      <w:proofErr w:type="spellEnd"/>
+      <w:r>
+        <w:rPr>
+          <w:sz w:val="20"/>
+        </w:rPr>
+        <w:t xml:space="preserve">: an open-source initiative for numerical simulation of thermo-hydro-mechanical/chemical (THM/C) processes in porous media. </w:t>
       </w:r>
       <w:r>
         <w:rPr>
@@ -3063,34 +3778,13 @@
           <w:iCs/>
           <w:sz w:val="20"/>
         </w:rPr>
-        <w:t>67</w:t>
-      </w:r>
-      <w:r>
-        <w:rPr>
-          <w:sz w:val="20"/>
-        </w:rPr>
-        <w:t>(2):589‑599. https://doi.org/10.1007/s12665-012-1546-x</w:t>
-      </w:r>
-    </w:p>
-    <w:p>
-      <w:pPr>
-        <w:pStyle w:val="Bibliographie"/>
-        <w:rPr>
-          <w:sz w:val="20"/>
-        </w:rPr>
-      </w:pPr>
-      <w:r>
-        <w:rPr>
-          <w:smallCaps/>
-          <w:sz w:val="20"/>
-        </w:rPr>
-        <w:t>Landes KK</w:t>
-      </w:r>
-      <w:r>
-        <w:rPr>
-          <w:sz w:val="20"/>
-        </w:rPr>
-        <w:t xml:space="preserve">. (1966). A scrutiny of the abstract, II. </w:t>
+        <w:t>Environmental Earth Sciences</w:t>
+      </w:r>
+      <w:r>
+        <w:rPr>
+          <w:sz w:val="20"/>
+        </w:rPr>
+        <w:t xml:space="preserve"> </w:t>
       </w:r>
       <w:r>
         <w:rPr>
@@ -3098,13 +3792,43 @@
           <w:iCs/>
           <w:sz w:val="20"/>
         </w:rPr>
-        <w:t>Bulletin of the Americal Association of Petroleum Geologists</w:t>
-      </w:r>
-      <w:r>
-        <w:rPr>
-          <w:sz w:val="20"/>
-        </w:rPr>
-        <w:t xml:space="preserve"> </w:t>
+        <w:t>67</w:t>
+      </w:r>
+      <w:r>
+        <w:rPr>
+          <w:sz w:val="20"/>
+        </w:rPr>
+        <w:t>(2):589‑599. https://doi.org/10.1007/s12665-012-1546-x</w:t>
+      </w:r>
+    </w:p>
+    <w:p>
+      <w:pPr>
+        <w:pStyle w:val="Bibliographie"/>
+        <w:rPr>
+          <w:sz w:val="20"/>
+        </w:rPr>
+      </w:pPr>
+      <w:proofErr w:type="spellStart"/>
+      <w:r>
+        <w:rPr>
+          <w:smallCaps/>
+          <w:sz w:val="20"/>
+        </w:rPr>
+        <w:t>Landes</w:t>
+      </w:r>
+      <w:proofErr w:type="spellEnd"/>
+      <w:r>
+        <w:rPr>
+          <w:smallCaps/>
+          <w:sz w:val="20"/>
+        </w:rPr>
+        <w:t xml:space="preserve"> KK</w:t>
+      </w:r>
+      <w:r>
+        <w:rPr>
+          <w:sz w:val="20"/>
+        </w:rPr>
+        <w:t xml:space="preserve">. (1966). A scrutiny of the abstract, II. </w:t>
       </w:r>
       <w:r>
         <w:rPr>
@@ -3112,104 +3836,31 @@
           <w:iCs/>
           <w:sz w:val="20"/>
         </w:rPr>
-        <w:t>50</w:t>
-      </w:r>
-      <w:r>
-        <w:rPr>
-          <w:sz w:val="20"/>
-        </w:rPr>
-        <w:t>(9):1992.</w:t>
-      </w:r>
-    </w:p>
-    <w:p>
-      <w:pPr>
-        <w:pStyle w:val="Bibliographie"/>
-        <w:rPr>
-          <w:sz w:val="20"/>
-        </w:rPr>
-      </w:pPr>
-      <w:r>
-        <w:rPr>
-          <w:smallCaps/>
-          <w:sz w:val="20"/>
-        </w:rPr>
-        <w:t>Lee DKP</w:t>
-      </w:r>
-      <w:r>
-        <w:rPr>
-          <w:sz w:val="20"/>
-        </w:rPr>
-        <w:t xml:space="preserve">. (2010). </w:t>
-      </w:r>
+        <w:t xml:space="preserve">Bulletin of the </w:t>
+      </w:r>
+      <w:proofErr w:type="spellStart"/>
       <w:r>
         <w:rPr>
           <w:i/>
           <w:iCs/>
           <w:sz w:val="20"/>
         </w:rPr>
-        <w:t>A Guide to Writing Mathematics</w:t>
-      </w:r>
-      <w:r>
-        <w:rPr>
-          <w:sz w:val="20"/>
-        </w:rPr>
-        <w:t xml:space="preserve"> [Lecture notes]. http://</w:t>
-      </w:r>
-    </w:p>
-    <w:p>
-      <w:pPr>
-        <w:pStyle w:val="Bibliographie"/>
-        <w:rPr>
-          <w:sz w:val="20"/>
-        </w:rPr>
-      </w:pPr>
-      <w:r>
-        <w:rPr>
-          <w:smallCaps/>
-          <w:sz w:val="20"/>
-        </w:rPr>
-        <w:t>Lowman P</w:t>
-      </w:r>
-      <w:r>
-        <w:rPr>
-          <w:sz w:val="20"/>
-        </w:rPr>
-        <w:t xml:space="preserve">. (1998). The abstract Rescrutinized. </w:t>
-      </w:r>
+        <w:t>Americal</w:t>
+      </w:r>
+      <w:proofErr w:type="spellEnd"/>
       <w:r>
         <w:rPr>
           <w:i/>
           <w:iCs/>
           <w:sz w:val="20"/>
         </w:rPr>
-        <w:t>Geology</w:t>
-      </w:r>
-      <w:r>
-        <w:rPr>
-          <w:sz w:val="20"/>
-        </w:rPr>
-        <w:t>:1063. https://doi.org/10.1130/0091-7613(1988)016&lt;1063:TAR&gt;2.3.CO;2</w:t>
-      </w:r>
-    </w:p>
-    <w:p>
-      <w:pPr>
-        <w:pStyle w:val="Bibliographie"/>
-        <w:rPr>
-          <w:sz w:val="20"/>
-        </w:rPr>
-      </w:pPr>
-      <w:r>
-        <w:rPr>
-          <w:smallCaps/>
-          <w:sz w:val="20"/>
-        </w:rPr>
-        <w:t>Mallet J-L</w:t>
-      </w:r>
-      <w:r>
-        <w:rPr>
-          <w:sz w:val="20"/>
-        </w:rPr>
-        <w:t xml:space="preserve">. (2002). </w:t>
+        <w:t xml:space="preserve"> Association of Petroleum Geologists</w:t>
+      </w:r>
+      <w:r>
+        <w:rPr>
+          <w:sz w:val="20"/>
+        </w:rPr>
+        <w:t xml:space="preserve"> </w:t>
       </w:r>
       <w:r>
         <w:rPr>
@@ -3217,13 +3868,13 @@
           <w:iCs/>
           <w:sz w:val="20"/>
         </w:rPr>
-        <w:t>Geomodeling</w:t>
-      </w:r>
-      <w:r>
-        <w:rPr>
-          <w:sz w:val="20"/>
-        </w:rPr>
-        <w:t>. Oxford University Press, USA.</w:t>
+        <w:t>50</w:t>
+      </w:r>
+      <w:r>
+        <w:rPr>
+          <w:sz w:val="20"/>
+        </w:rPr>
+        <w:t>(9):1992.</w:t>
       </w:r>
     </w:p>
     <w:p>
@@ -3238,13 +3889,13 @@
           <w:smallCaps/>
           <w:sz w:val="20"/>
         </w:rPr>
-        <w:t>Mallet J-L</w:t>
-      </w:r>
-      <w:r>
-        <w:rPr>
-          <w:sz w:val="20"/>
-        </w:rPr>
-        <w:t xml:space="preserve">. (2014). </w:t>
+        <w:t>Lee DKP</w:t>
+      </w:r>
+      <w:r>
+        <w:rPr>
+          <w:sz w:val="20"/>
+        </w:rPr>
+        <w:t xml:space="preserve">. (2010). </w:t>
       </w:r>
       <w:r>
         <w:rPr>
@@ -3252,13 +3903,13 @@
           <w:iCs/>
           <w:sz w:val="20"/>
         </w:rPr>
-        <w:t>Elements of mathematical sedimentary geology: The GeoChron model</w:t>
-      </w:r>
-      <w:r>
-        <w:rPr>
-          <w:sz w:val="20"/>
-        </w:rPr>
-        <w:t>. EAGE publications.</w:t>
+        <w:t>A Guide to Writing Mathematics</w:t>
+      </w:r>
+      <w:r>
+        <w:rPr>
+          <w:sz w:val="20"/>
+        </w:rPr>
+        <w:t xml:space="preserve"> [Lecture notes]. http://</w:t>
       </w:r>
     </w:p>
     <w:p>
@@ -3273,13 +3924,27 @@
           <w:smallCaps/>
           <w:sz w:val="20"/>
         </w:rPr>
-        <w:t>Perrin M &amp; Rainaud J-F</w:t>
-      </w:r>
-      <w:r>
-        <w:rPr>
-          <w:sz w:val="20"/>
-        </w:rPr>
-        <w:t xml:space="preserve">. (2013). </w:t>
+        <w:t>Lowman P</w:t>
+      </w:r>
+      <w:r>
+        <w:rPr>
+          <w:sz w:val="20"/>
+        </w:rPr>
+        <w:t xml:space="preserve">. (1998). The abstract </w:t>
+      </w:r>
+      <w:proofErr w:type="spellStart"/>
+      <w:r>
+        <w:rPr>
+          <w:sz w:val="20"/>
+        </w:rPr>
+        <w:t>Rescrutinized</w:t>
+      </w:r>
+      <w:proofErr w:type="spellEnd"/>
+      <w:r>
+        <w:rPr>
+          <w:sz w:val="20"/>
+        </w:rPr>
+        <w:t xml:space="preserve">. </w:t>
       </w:r>
       <w:r>
         <w:rPr>
@@ -3287,13 +3952,13 @@
           <w:iCs/>
           <w:sz w:val="20"/>
         </w:rPr>
-        <w:t>Shared Earth Modeling: Knowledge Driven Solutions for Building and Managing Subsurface 3D Geological Models</w:t>
-      </w:r>
-      <w:r>
-        <w:rPr>
-          <w:sz w:val="20"/>
-        </w:rPr>
-        <w:t>. Editions Technip.</w:t>
+        <w:t>Geology</w:t>
+      </w:r>
+      <w:r>
+        <w:rPr>
+          <w:sz w:val="20"/>
+        </w:rPr>
+        <w:t>:1063. https://doi.org/10.1130/0091-7613(1988)016&lt;1063:TAR&gt;2.3.CO;2</w:t>
       </w:r>
     </w:p>
     <w:p>
@@ -3308,13 +3973,13 @@
           <w:smallCaps/>
           <w:sz w:val="20"/>
         </w:rPr>
-        <w:t>Ringrose P &amp; Bentley M</w:t>
-      </w:r>
-      <w:r>
-        <w:rPr>
-          <w:sz w:val="20"/>
-        </w:rPr>
-        <w:t xml:space="preserve">. (2015). </w:t>
+        <w:t>Mallet J-L</w:t>
+      </w:r>
+      <w:r>
+        <w:rPr>
+          <w:sz w:val="20"/>
+        </w:rPr>
+        <w:t xml:space="preserve">. (2002). </w:t>
       </w:r>
       <w:r>
         <w:rPr>
@@ -3322,13 +3987,13 @@
           <w:iCs/>
           <w:sz w:val="20"/>
         </w:rPr>
-        <w:t>Reservoir Model Design</w:t>
-      </w:r>
-      <w:r>
-        <w:rPr>
-          <w:sz w:val="20"/>
-        </w:rPr>
-        <w:t>. Springer Netherlands. https://doi.org/10.1007/978-94-007-5497-3</w:t>
+        <w:t>Geomodeling</w:t>
+      </w:r>
+      <w:r>
+        <w:rPr>
+          <w:sz w:val="20"/>
+        </w:rPr>
+        <w:t>. Oxford University Press, USA.</w:t>
       </w:r>
     </w:p>
     <w:p>
@@ -3343,13 +4008,13 @@
           <w:smallCaps/>
           <w:sz w:val="20"/>
         </w:rPr>
-        <w:t>Wellmann F &amp; Caumon G</w:t>
-      </w:r>
-      <w:r>
-        <w:rPr>
-          <w:sz w:val="20"/>
-        </w:rPr>
-        <w:t xml:space="preserve">. (2018). 3-D Structural geological models: Concepts, methods, and uncertainties. </w:t>
+        <w:t>Mallet J-L</w:t>
+      </w:r>
+      <w:r>
+        <w:rPr>
+          <w:sz w:val="20"/>
+        </w:rPr>
+        <w:t xml:space="preserve">. (2014). </w:t>
       </w:r>
       <w:r>
         <w:rPr>
@@ -3357,20 +4022,168 @@
           <w:iCs/>
           <w:sz w:val="20"/>
         </w:rPr>
-        <w:t>Advances in Geophysics</w:t>
-      </w:r>
-      <w:r>
-        <w:rPr>
-          <w:sz w:val="20"/>
-        </w:rPr>
-        <w:t xml:space="preserve"> </w:t>
-      </w:r>
+        <w:t xml:space="preserve">Elements of mathematical sedimentary geology: The </w:t>
+      </w:r>
+      <w:proofErr w:type="spellStart"/>
       <w:r>
         <w:rPr>
           <w:i/>
           <w:iCs/>
           <w:sz w:val="20"/>
         </w:rPr>
+        <w:t>GeoChron</w:t>
+      </w:r>
+      <w:proofErr w:type="spellEnd"/>
+      <w:r>
+        <w:rPr>
+          <w:i/>
+          <w:iCs/>
+          <w:sz w:val="20"/>
+        </w:rPr>
+        <w:t xml:space="preserve"> model</w:t>
+      </w:r>
+      <w:r>
+        <w:rPr>
+          <w:sz w:val="20"/>
+        </w:rPr>
+        <w:t>. EAGE publications.</w:t>
+      </w:r>
+    </w:p>
+    <w:p>
+      <w:pPr>
+        <w:pStyle w:val="Bibliographie"/>
+        <w:rPr>
+          <w:sz w:val="20"/>
+        </w:rPr>
+      </w:pPr>
+      <w:r>
+        <w:rPr>
+          <w:smallCaps/>
+          <w:sz w:val="20"/>
+        </w:rPr>
+        <w:t xml:space="preserve">Perrin M &amp; </w:t>
+      </w:r>
+      <w:proofErr w:type="spellStart"/>
+      <w:r>
+        <w:rPr>
+          <w:smallCaps/>
+          <w:sz w:val="20"/>
+        </w:rPr>
+        <w:t>Rainaud</w:t>
+      </w:r>
+      <w:proofErr w:type="spellEnd"/>
+      <w:r>
+        <w:rPr>
+          <w:smallCaps/>
+          <w:sz w:val="20"/>
+        </w:rPr>
+        <w:t xml:space="preserve"> J-F</w:t>
+      </w:r>
+      <w:r>
+        <w:rPr>
+          <w:sz w:val="20"/>
+        </w:rPr>
+        <w:t xml:space="preserve">. (2013). </w:t>
+      </w:r>
+      <w:r>
+        <w:rPr>
+          <w:i/>
+          <w:iCs/>
+          <w:sz w:val="20"/>
+        </w:rPr>
+        <w:t>Shared Earth Modeling: Knowledge Driven Solutions for Building and Managing Subsurface 3D Geological Models</w:t>
+      </w:r>
+      <w:r>
+        <w:rPr>
+          <w:sz w:val="20"/>
+        </w:rPr>
+        <w:t>. Editions Technip.</w:t>
+      </w:r>
+    </w:p>
+    <w:p>
+      <w:pPr>
+        <w:pStyle w:val="Bibliographie"/>
+        <w:rPr>
+          <w:sz w:val="20"/>
+        </w:rPr>
+      </w:pPr>
+      <w:r>
+        <w:rPr>
+          <w:smallCaps/>
+          <w:sz w:val="20"/>
+        </w:rPr>
+        <w:t>Ringrose P &amp; Bentley M</w:t>
+      </w:r>
+      <w:r>
+        <w:rPr>
+          <w:sz w:val="20"/>
+        </w:rPr>
+        <w:t xml:space="preserve">. (2015). </w:t>
+      </w:r>
+      <w:r>
+        <w:rPr>
+          <w:i/>
+          <w:iCs/>
+          <w:sz w:val="20"/>
+        </w:rPr>
+        <w:t>Reservoir Model Design</w:t>
+      </w:r>
+      <w:r>
+        <w:rPr>
+          <w:sz w:val="20"/>
+        </w:rPr>
+        <w:t>. Springer Netherlands. https://doi.org/10.1007/978-94-007-5497-3</w:t>
+      </w:r>
+    </w:p>
+    <w:p>
+      <w:pPr>
+        <w:pStyle w:val="Bibliographie"/>
+        <w:rPr>
+          <w:sz w:val="20"/>
+        </w:rPr>
+      </w:pPr>
+      <w:proofErr w:type="spellStart"/>
+      <w:r>
+        <w:rPr>
+          <w:smallCaps/>
+          <w:sz w:val="20"/>
+        </w:rPr>
+        <w:t>Wellmann</w:t>
+      </w:r>
+      <w:proofErr w:type="spellEnd"/>
+      <w:r>
+        <w:rPr>
+          <w:smallCaps/>
+          <w:sz w:val="20"/>
+        </w:rPr>
+        <w:t xml:space="preserve"> F &amp; Caumon G</w:t>
+      </w:r>
+      <w:r>
+        <w:rPr>
+          <w:sz w:val="20"/>
+        </w:rPr>
+        <w:t xml:space="preserve">. (2018). 3-D Structural geological models: Concepts, methods, and uncertainties. </w:t>
+      </w:r>
+      <w:r>
+        <w:rPr>
+          <w:i/>
+          <w:iCs/>
+          <w:sz w:val="20"/>
+        </w:rPr>
+        <w:t>Advances in Geophysics</w:t>
+      </w:r>
+      <w:r>
+        <w:rPr>
+          <w:sz w:val="20"/>
+        </w:rPr>
+        <w:t xml:space="preserve"> </w:t>
+      </w:r>
+      <w:r>
+        <w:rPr>
+          <w:i/>
+          <w:iCs/>
+          <w:sz w:val="20"/>
+        </w:rPr>
         <w:t>59</w:t>
       </w:r>
       <w:r>
@@ -3385,7 +4198,6 @@
         <w:pStyle w:val="RINGBiblio"/>
       </w:pPr>
       <w:r>
-        <w:lastRenderedPageBreak/>
         <w:fldChar w:fldCharType="end"/>
       </w:r>
     </w:p>
@@ -3470,6 +4282,34 @@
     <w:p>
       <w:r>
         <w:continuationSeparator/>
+      </w:r>
+    </w:p>
+  </w:footnote>
+  <w:footnote w:id="1">
+    <w:p>
+      <w:pPr>
+        <w:pStyle w:val="Notedebasdepage"/>
+      </w:pPr>
+      <w:r>
+        <w:rPr>
+          <w:rStyle w:val="Appelnotedebasdep"/>
+        </w:rPr>
+        <w:footnoteRef/>
+      </w:r>
+      <w:r>
+        <w:t xml:space="preserve"> </w:t>
+      </w:r>
+      <w:r>
+        <w:t xml:space="preserve">It is best to announce sections as above using </w:t>
+      </w:r>
+      <w:r>
+        <w:t>parentheses</w:t>
+      </w:r>
+      <w:r>
+        <w:t xml:space="preserve"> in the main text. Finishing the abstract with the outline is, in general, a bad practice because it is redundant with the table of content which is available in most digital papers</w:t>
+      </w:r>
+      <w:r>
+        <w:t>.</w:t>
       </w:r>
     </w:p>
   </w:footnote>
@@ -3885,6 +4725,7 @@
     <w:lsdException w:name="HTML Sample" w:semiHidden="1" w:unhideWhenUsed="1"/>
     <w:lsdException w:name="HTML Typewriter" w:semiHidden="1" w:unhideWhenUsed="1"/>
     <w:lsdException w:name="HTML Variable" w:semiHidden="1" w:unhideWhenUsed="1"/>
+    <w:lsdException w:name="Normal Table" w:semiHidden="1" w:unhideWhenUsed="1"/>
     <w:lsdException w:name="annotation subject" w:semiHidden="1" w:unhideWhenUsed="1"/>
     <w:lsdException w:name="No List" w:semiHidden="1" w:unhideWhenUsed="1"/>
     <w:lsdException w:name="Outline List 1" w:semiHidden="1" w:unhideWhenUsed="1"/>
@@ -3927,8 +4768,11 @@
     <w:lsdException w:name="Table Contemporary" w:semiHidden="1" w:unhideWhenUsed="1"/>
     <w:lsdException w:name="Table Elegant" w:semiHidden="1" w:unhideWhenUsed="1"/>
     <w:lsdException w:name="Table Professional" w:semiHidden="1" w:unhideWhenUsed="1"/>
+    <w:lsdException w:name="Table Subtle 1" w:semiHidden="1" w:unhideWhenUsed="1"/>
     <w:lsdException w:name="Table Subtle 2" w:semiHidden="1" w:unhideWhenUsed="1"/>
     <w:lsdException w:name="Table Web 1" w:semiHidden="1" w:unhideWhenUsed="1"/>
+    <w:lsdException w:name="Table Web 2" w:semiHidden="1" w:unhideWhenUsed="1"/>
+    <w:lsdException w:name="Table Web 3" w:semiHidden="1" w:unhideWhenUsed="1"/>
     <w:lsdException w:name="Balloon Text" w:semiHidden="1" w:unhideWhenUsed="1"/>
     <w:lsdException w:name="Table Grid" w:uiPriority="59"/>
     <w:lsdException w:name="Table Theme" w:semiHidden="1" w:unhideWhenUsed="1"/>
@@ -5135,6 +5979,43 @@
       <w:sz w:val="22"/>
       <w:szCs w:val="24"/>
       <w:lang w:val="en-US" w:eastAsia="zh-CN"/>
+    </w:rPr>
+  </w:style>
+  <w:style w:type="paragraph" w:styleId="Notedebasdepage">
+    <w:name w:val="footnote text"/>
+    <w:basedOn w:val="Normal"/>
+    <w:link w:val="NotedebasdepageCar"/>
+    <w:uiPriority w:val="99"/>
+    <w:semiHidden/>
+    <w:unhideWhenUsed/>
+    <w:rsid w:val="00AF23BF"/>
+    <w:pPr>
+      <w:spacing w:line="240" w:lineRule="auto"/>
+    </w:pPr>
+    <w:rPr>
+      <w:sz w:val="20"/>
+    </w:rPr>
+  </w:style>
+  <w:style w:type="character" w:customStyle="1" w:styleId="NotedebasdepageCar">
+    <w:name w:val="Note de bas de page Car"/>
+    <w:basedOn w:val="Policepardfaut"/>
+    <w:link w:val="Notedebasdepage"/>
+    <w:uiPriority w:val="99"/>
+    <w:semiHidden/>
+    <w:rsid w:val="00AF23BF"/>
+    <w:rPr>
+      <w:lang w:val="en-US" w:eastAsia="zh-CN"/>
+    </w:rPr>
+  </w:style>
+  <w:style w:type="character" w:styleId="Appelnotedebasdep">
+    <w:name w:val="footnote reference"/>
+    <w:basedOn w:val="Policepardfaut"/>
+    <w:uiPriority w:val="99"/>
+    <w:semiHidden/>
+    <w:unhideWhenUsed/>
+    <w:rsid w:val="00AF23BF"/>
+    <w:rPr>
+      <w:vertAlign w:val="superscript"/>
     </w:rPr>
   </w:style>
 </w:styles>

</xml_diff>